<commit_message>
Maj rapport de conception
</commit_message>
<xml_diff>
--- a/Guillaume/Documents/SFL6 - Conception - MONVOISIN_Guillaume.docx
+++ b/Guillaume/Documents/SFL6 - Conception - MONVOISIN_Guillaume.docx
@@ -273,7 +273,7 @@
           <w:r>
             <w:fldChar w:fldCharType="separate"/>
           </w:r>
-          <w:hyperlink w:anchor="_Toc38905888" w:history="1">
+          <w:hyperlink w:anchor="_Toc38996045" w:history="1">
             <w:r>
               <w:rPr>
                 <w:rStyle w:val="Lienhypertexte"/>
@@ -315,7 +315,7 @@
                 <w:noProof/>
                 <w:webHidden/>
               </w:rPr>
-              <w:instrText xml:space="preserve"> PAGEREF _Toc38905888 \h </w:instrText>
+              <w:instrText xml:space="preserve"> PAGEREF _Toc38996045 \h </w:instrText>
             </w:r>
             <w:r>
               <w:rPr>
@@ -355,7 +355,7 @@
               <w:lang w:eastAsia="fr-FR"/>
             </w:rPr>
           </w:pPr>
-          <w:hyperlink w:anchor="_Toc38905889" w:history="1">
+          <w:hyperlink w:anchor="_Toc38996046" w:history="1">
             <w:r>
               <w:rPr>
                 <w:rStyle w:val="Lienhypertexte"/>
@@ -397,7 +397,7 @@
                 <w:noProof/>
                 <w:webHidden/>
               </w:rPr>
-              <w:instrText xml:space="preserve"> PAGEREF _Toc38905889 \h </w:instrText>
+              <w:instrText xml:space="preserve"> PAGEREF _Toc38996046 \h </w:instrText>
             </w:r>
             <w:r>
               <w:rPr>
@@ -441,7 +441,7 @@
               <w:lang w:eastAsia="fr-FR"/>
             </w:rPr>
           </w:pPr>
-          <w:hyperlink w:anchor="_Toc38905890" w:history="1">
+          <w:hyperlink w:anchor="_Toc38996047" w:history="1">
             <w:r>
               <w:rPr>
                 <w:rStyle w:val="Lienhypertexte"/>
@@ -483,7 +483,7 @@
                 <w:noProof/>
                 <w:webHidden/>
               </w:rPr>
-              <w:instrText xml:space="preserve"> PAGEREF _Toc38905890 \h </w:instrText>
+              <w:instrText xml:space="preserve"> PAGEREF _Toc38996047 \h </w:instrText>
             </w:r>
             <w:r>
               <w:rPr>
@@ -527,7 +527,7 @@
               <w:lang w:eastAsia="fr-FR"/>
             </w:rPr>
           </w:pPr>
-          <w:hyperlink w:anchor="_Toc38905891" w:history="1">
+          <w:hyperlink w:anchor="_Toc38996048" w:history="1">
             <w:r>
               <w:rPr>
                 <w:rStyle w:val="Lienhypertexte"/>
@@ -548,7 +548,7 @@
                 <w:rStyle w:val="Lienhypertexte"/>
                 <w:noProof/>
               </w:rPr>
-              <w:t>Schéma de câblage</w:t>
+              <w:t>Communication entre les différents éléments</w:t>
             </w:r>
             <w:r>
               <w:rPr>
@@ -569,7 +569,7 @@
                 <w:noProof/>
                 <w:webHidden/>
               </w:rPr>
-              <w:instrText xml:space="preserve"> PAGEREF _Toc38905891 \h </w:instrText>
+              <w:instrText xml:space="preserve"> PAGEREF _Toc38996048 \h </w:instrText>
             </w:r>
             <w:r>
               <w:rPr>
@@ -590,6 +590,178 @@
                 <w:webHidden/>
               </w:rPr>
               <w:t>4</w:t>
+            </w:r>
+            <w:r>
+              <w:rPr>
+                <w:noProof/>
+                <w:webHidden/>
+              </w:rPr>
+              <w:fldChar w:fldCharType="end"/>
+            </w:r>
+          </w:hyperlink>
+        </w:p>
+        <w:p>
+          <w:pPr>
+            <w:pStyle w:val="TM2"/>
+            <w:tabs>
+              <w:tab w:val="left" w:pos="660"/>
+              <w:tab w:val="right" w:leader="dot" w:pos="9736"/>
+            </w:tabs>
+            <w:rPr>
+              <w:rFonts w:eastAsiaTheme="minorEastAsia"/>
+              <w:noProof/>
+              <w:lang w:eastAsia="fr-FR"/>
+            </w:rPr>
+          </w:pPr>
+          <w:hyperlink w:anchor="_Toc38996049" w:history="1">
+            <w:r>
+              <w:rPr>
+                <w:rStyle w:val="Lienhypertexte"/>
+                <w:noProof/>
+              </w:rPr>
+              <w:t>c)</w:t>
+            </w:r>
+            <w:r>
+              <w:rPr>
+                <w:rFonts w:eastAsiaTheme="minorEastAsia"/>
+                <w:noProof/>
+                <w:lang w:eastAsia="fr-FR"/>
+              </w:rPr>
+              <w:tab/>
+            </w:r>
+            <w:r>
+              <w:rPr>
+                <w:rStyle w:val="Lienhypertexte"/>
+                <w:noProof/>
+              </w:rPr>
+              <w:t>Communication</w:t>
+            </w:r>
+            <w:r>
+              <w:rPr>
+                <w:noProof/>
+                <w:webHidden/>
+              </w:rPr>
+              <w:tab/>
+            </w:r>
+            <w:r>
+              <w:rPr>
+                <w:noProof/>
+                <w:webHidden/>
+              </w:rPr>
+              <w:fldChar w:fldCharType="begin"/>
+            </w:r>
+            <w:r>
+              <w:rPr>
+                <w:noProof/>
+                <w:webHidden/>
+              </w:rPr>
+              <w:instrText xml:space="preserve"> PAGEREF _Toc38996049 \h </w:instrText>
+            </w:r>
+            <w:r>
+              <w:rPr>
+                <w:noProof/>
+                <w:webHidden/>
+              </w:rPr>
+            </w:r>
+            <w:r>
+              <w:rPr>
+                <w:noProof/>
+                <w:webHidden/>
+              </w:rPr>
+              <w:fldChar w:fldCharType="separate"/>
+            </w:r>
+            <w:r>
+              <w:rPr>
+                <w:noProof/>
+                <w:webHidden/>
+              </w:rPr>
+              <w:t>5</w:t>
+            </w:r>
+            <w:r>
+              <w:rPr>
+                <w:noProof/>
+                <w:webHidden/>
+              </w:rPr>
+              <w:fldChar w:fldCharType="end"/>
+            </w:r>
+          </w:hyperlink>
+        </w:p>
+        <w:p>
+          <w:pPr>
+            <w:pStyle w:val="TM2"/>
+            <w:tabs>
+              <w:tab w:val="left" w:pos="660"/>
+              <w:tab w:val="right" w:leader="dot" w:pos="9736"/>
+            </w:tabs>
+            <w:rPr>
+              <w:rFonts w:eastAsiaTheme="minorEastAsia"/>
+              <w:noProof/>
+              <w:lang w:eastAsia="fr-FR"/>
+            </w:rPr>
+          </w:pPr>
+          <w:hyperlink w:anchor="_Toc38996050" w:history="1">
+            <w:r>
+              <w:rPr>
+                <w:rStyle w:val="Lienhypertexte"/>
+                <w:noProof/>
+              </w:rPr>
+              <w:t>d)</w:t>
+            </w:r>
+            <w:r>
+              <w:rPr>
+                <w:rFonts w:eastAsiaTheme="minorEastAsia"/>
+                <w:noProof/>
+                <w:lang w:eastAsia="fr-FR"/>
+              </w:rPr>
+              <w:tab/>
+            </w:r>
+            <w:r>
+              <w:rPr>
+                <w:rStyle w:val="Lienhypertexte"/>
+                <w:noProof/>
+              </w:rPr>
+              <w:t>Chronogrammes</w:t>
+            </w:r>
+            <w:r>
+              <w:rPr>
+                <w:noProof/>
+                <w:webHidden/>
+              </w:rPr>
+              <w:tab/>
+            </w:r>
+            <w:r>
+              <w:rPr>
+                <w:noProof/>
+                <w:webHidden/>
+              </w:rPr>
+              <w:fldChar w:fldCharType="begin"/>
+            </w:r>
+            <w:r>
+              <w:rPr>
+                <w:noProof/>
+                <w:webHidden/>
+              </w:rPr>
+              <w:instrText xml:space="preserve"> PAGEREF _Toc38996050 \h </w:instrText>
+            </w:r>
+            <w:r>
+              <w:rPr>
+                <w:noProof/>
+                <w:webHidden/>
+              </w:rPr>
+            </w:r>
+            <w:r>
+              <w:rPr>
+                <w:noProof/>
+                <w:webHidden/>
+              </w:rPr>
+              <w:fldChar w:fldCharType="separate"/>
+            </w:r>
+            <w:r>
+              <w:rPr>
+                <w:noProof/>
+                <w:webHidden/>
+              </w:rPr>
+              <w:t>5</w:t>
             </w:r>
             <w:r>
               <w:rPr>
@@ -609,7 +781,7 @@
               <w:lang w:eastAsia="fr-FR"/>
             </w:rPr>
           </w:pPr>
-          <w:hyperlink w:anchor="_Toc38905892" w:history="1">
+          <w:hyperlink w:anchor="_Toc38996051" w:history="1">
             <w:r>
               <w:rPr>
                 <w:rStyle w:val="Lienhypertexte"/>
@@ -630,7 +802,7 @@
                 <w:rStyle w:val="Lienhypertexte"/>
                 <w:noProof/>
               </w:rPr>
-              <w:t>Réalisation de l’application de supervision :</w:t>
+              <w:t>Réalisation de l’application :</w:t>
             </w:r>
             <w:r>
               <w:rPr>
@@ -651,7 +823,7 @@
                 <w:noProof/>
                 <w:webHidden/>
               </w:rPr>
-              <w:instrText xml:space="preserve"> PAGEREF _Toc38905892 \h </w:instrText>
+              <w:instrText xml:space="preserve"> PAGEREF _Toc38996051 \h </w:instrText>
             </w:r>
             <w:r>
               <w:rPr>
@@ -671,7 +843,7 @@
                 <w:noProof/>
                 <w:webHidden/>
               </w:rPr>
-              <w:t>5</w:t>
+              <w:t>6</w:t>
             </w:r>
             <w:r>
               <w:rPr>
@@ -702,7 +874,6 @@
     <w:p/>
     <w:p/>
     <w:p/>
-    <w:p/>
     <w:p>
       <w:pPr>
         <w:tabs>
@@ -714,7 +885,7 @@
       <w:pPr>
         <w:pStyle w:val="Titre1"/>
       </w:pPr>
-      <w:bookmarkStart w:id="0" w:name="_Toc38905888"/>
+      <w:bookmarkStart w:id="0" w:name="_Toc38996045"/>
       <w:r>
         <w:lastRenderedPageBreak/>
         <w:t>Introduction :</w:t>
@@ -737,15 +908,7 @@
     </w:p>
     <w:p>
       <w:r>
-        <w:t xml:space="preserve">Ce système sera au cœur même de la salle de l’escape </w:t>
-      </w:r>
-      <w:proofErr w:type="spellStart"/>
-      <w:r>
-        <w:t>game</w:t>
-      </w:r>
-      <w:proofErr w:type="spellEnd"/>
-      <w:r>
-        <w:t xml:space="preserve"> et devra prendre en charges les demandes suivantes : </w:t>
+        <w:t xml:space="preserve">Ce système sera au cœur même de la salle de l’escape game et devra prendre en charges les demandes suivantes : </w:t>
       </w:r>
     </w:p>
     <w:p>
@@ -757,10 +920,7 @@
         </w:numPr>
       </w:pPr>
       <w:r>
-        <w:t xml:space="preserve">Le lecteur RFID doit pouvoir lire un UID </w:t>
-      </w:r>
-      <w:r>
-        <w:t>(</w:t>
+        <w:t>Le lecteur RFID doit pouvoir lire un UID (</w:t>
       </w:r>
       <w:r>
         <w:rPr>
@@ -770,10 +930,7 @@
         <w:t>User Identifier</w:t>
       </w:r>
       <w:r>
-        <w:t>)</w:t>
-      </w:r>
-      <w:r>
-        <w:t xml:space="preserve"> à travers une plaque de contreplaqué de 3mm.</w:t>
+        <w:t>) à travers une plaque de contreplaqué de 3mm.</w:t>
       </w:r>
     </w:p>
     <w:p>
@@ -798,23 +955,7 @@
           <w:i/>
           <w:iCs/>
         </w:rPr>
-        <w:t xml:space="preserve">Serial </w:t>
-      </w:r>
-      <w:proofErr w:type="spellStart"/>
-      <w:r>
-        <w:rPr>
-          <w:i/>
-          <w:iCs/>
-        </w:rPr>
-        <w:t>Peripheral</w:t>
-      </w:r>
-      <w:proofErr w:type="spellEnd"/>
-      <w:r>
-        <w:rPr>
-          <w:i/>
-          <w:iCs/>
-        </w:rPr>
-        <w:t xml:space="preserve"> Interface</w:t>
+        <w:t>Serial Peripheral Interface</w:t>
       </w:r>
       <w:r>
         <w:t>)</w:t>
@@ -1055,7 +1196,7 @@
       <w:pPr>
         <w:pStyle w:val="Titre1"/>
       </w:pPr>
-      <w:bookmarkStart w:id="1" w:name="_Toc38905889"/>
+      <w:bookmarkStart w:id="1" w:name="_Toc38996046"/>
       <w:r>
         <w:lastRenderedPageBreak/>
         <w:t>Réalisation du projet :</w:t>
@@ -1073,7 +1214,7 @@
       <w:pPr>
         <w:pStyle w:val="Titre2"/>
       </w:pPr>
-      <w:bookmarkStart w:id="2" w:name="_Toc38905890"/>
+      <w:bookmarkStart w:id="2" w:name="_Toc38996047"/>
       <w:r>
         <w:t>Rappel de la tâche de l’étudiant</w:t>
       </w:r>
@@ -1085,15 +1226,7 @@
     <w:p/>
     <w:p>
       <w:r>
-        <w:t xml:space="preserve">Au sein de ce projet d’escape </w:t>
-      </w:r>
-      <w:proofErr w:type="spellStart"/>
-      <w:r>
-        <w:t>game</w:t>
-      </w:r>
-      <w:proofErr w:type="spellEnd"/>
-      <w:r>
-        <w:t xml:space="preserve">, ma partie consiste à créer un système permettant : </w:t>
+        <w:t xml:space="preserve">Au sein de ce projet d’escape game, ma partie consiste à créer un système permettant : </w:t>
       </w:r>
     </w:p>
     <w:p>
@@ -1173,15 +1306,7 @@
         <w:t xml:space="preserve">« socket » qui permet l’utilisation des services </w:t>
       </w:r>
       <w:r>
-        <w:t>socket. Comme IDE j’ai choisi « </w:t>
-      </w:r>
-      <w:proofErr w:type="spellStart"/>
-      <w:r>
-        <w:t>Thonny</w:t>
-      </w:r>
-      <w:proofErr w:type="spellEnd"/>
-      <w:r>
-        <w:t> » car très simple d’utilisation, ce choix m’était libre.</w:t>
+        <w:t>socket. Comme IDE j’ai choisi « Thonny » car très simple d’utilisation, ce choix m’était libre.</w:t>
       </w:r>
     </w:p>
     <w:p>
@@ -1189,15 +1314,13 @@
         <w:t>Le système doit être développé sur une carte Raspberry</w:t>
       </w:r>
       <w:r>
-        <w:t xml:space="preserve"> sous Raspbian. Le contrôle de cette dernière sera possible via l’application « </w:t>
-      </w:r>
-      <w:proofErr w:type="spellStart"/>
-      <w:r>
-        <w:t>Anydesk</w:t>
-      </w:r>
-      <w:proofErr w:type="spellEnd"/>
-      <w:r>
-        <w:t> »</w:t>
+        <w:t xml:space="preserve"> sous Raspbian. Le contrôle</w:t>
+      </w:r>
+      <w:r>
+        <w:t xml:space="preserve"> du superviseur</w:t>
+      </w:r>
+      <w:r>
+        <w:t xml:space="preserve"> de cette dernière sera possible via l’application « Anydesk »</w:t>
       </w:r>
       <w:r>
         <w:t xml:space="preserve"> qui est compatible avec les deux environnement, Raspbian et Windows.</w:t>
@@ -1210,18 +1333,58 @@
       </w:r>
     </w:p>
     <w:p/>
+    <w:p/>
+    <w:p/>
+    <w:p/>
+    <w:p/>
+    <w:p/>
+    <w:p/>
+    <w:p/>
+    <w:p/>
+    <w:p/>
+    <w:p/>
+    <w:p/>
+    <w:p/>
+    <w:p/>
+    <w:p/>
+    <w:p/>
+    <w:p/>
+    <w:p/>
     <w:p>
       <w:pPr>
         <w:pStyle w:val="Titre2"/>
       </w:pPr>
-      <w:bookmarkStart w:id="3" w:name="_Toc38905891"/>
+      <w:bookmarkStart w:id="3" w:name="_Toc38996048"/>
       <w:r>
         <w:lastRenderedPageBreak/>
-        <w:t>Schéma de câblage</w:t>
+        <w:t>Communication entre les différents éléments</w:t>
       </w:r>
       <w:bookmarkEnd w:id="3"/>
       <w:r>
         <w:t xml:space="preserve"> </w:t>
+      </w:r>
+    </w:p>
+    <w:p/>
+    <w:p>
+      <w:pPr>
+        <w:ind w:left="426"/>
+        <w:rPr>
+          <w:i/>
+          <w:iCs/>
+          <w:color w:val="2F5496" w:themeColor="accent1" w:themeShade="BF"/>
+          <w:sz w:val="24"/>
+          <w:szCs w:val="24"/>
+        </w:rPr>
+      </w:pPr>
+      <w:r>
+        <w:rPr>
+          <w:i/>
+          <w:iCs/>
+          <w:color w:val="2F5496" w:themeColor="accent1" w:themeShade="BF"/>
+          <w:sz w:val="24"/>
+          <w:szCs w:val="24"/>
+        </w:rPr>
+        <w:t>Synoptique</w:t>
       </w:r>
     </w:p>
     <w:p>
@@ -1230,10 +1393,10 @@
           <w:noProof/>
         </w:rPr>
         <w:drawing>
-          <wp:inline distT="0" distB="0" distL="0" distR="0" wp14:anchorId="35FBE450" wp14:editId="02A81F8C">
-            <wp:extent cx="6829425" cy="6261180"/>
+          <wp:inline distT="0" distB="0" distL="0" distR="0" wp14:anchorId="4FE089C1" wp14:editId="47409E46">
+            <wp:extent cx="6057900" cy="8027421"/>
             <wp:effectExtent l="0" t="0" r="0" b="0"/>
-            <wp:docPr id="3" name="Image 3"/>
+            <wp:docPr id="8" name="Image 8"/>
             <wp:cNvGraphicFramePr>
               <a:graphicFrameLocks xmlns:a="http://schemas.openxmlformats.org/drawingml/2006/main" noChangeAspect="1"/>
             </wp:cNvGraphicFramePr>
@@ -1241,7 +1404,7 @@
               <a:graphicData uri="http://schemas.openxmlformats.org/drawingml/2006/picture">
                 <pic:pic xmlns:pic="http://schemas.openxmlformats.org/drawingml/2006/picture">
                   <pic:nvPicPr>
-                    <pic:cNvPr id="0" name="Picture 1"/>
+                    <pic:cNvPr id="0" name="Picture 4"/>
                     <pic:cNvPicPr>
                       <a:picLocks noChangeAspect="1" noChangeArrowheads="1"/>
                     </pic:cNvPicPr>
@@ -1262,7 +1425,7 @@
                   <pic:spPr bwMode="auto">
                     <a:xfrm>
                       <a:off x="0" y="0"/>
-                      <a:ext cx="6875207" cy="6303153"/>
+                      <a:ext cx="6288584" cy="8333105"/>
                     </a:xfrm>
                     <a:prstGeom prst="rect">
                       <a:avLst/>
@@ -1279,30 +1442,487 @@
         </w:drawing>
       </w:r>
     </w:p>
+    <w:p>
+      <w:r>
+        <w:lastRenderedPageBreak/>
+        <w:t>L’ordinateur de supervision, le routeur wifi ainsi que Raspberry sont adressés en IP statiques.</w:t>
+      </w:r>
+    </w:p>
+    <w:p>
+      <w:pPr>
+        <w:pStyle w:val="Titre2"/>
+      </w:pPr>
+      <w:bookmarkStart w:id="4" w:name="_Toc38996049"/>
+      <w:r>
+        <w:t>Communication</w:t>
+      </w:r>
+      <w:bookmarkEnd w:id="4"/>
+    </w:p>
     <w:p/>
+    <w:p>
+      <w:r>
+        <w:t>Le bus SPI (Serial Peripheral Interface) est un bus de données série synchrone en full-duplex. Il fonctionne sous un schéma maître-escalve. Dans ce cas le maître est la Raspberry et les esclave</w:t>
+      </w:r>
+      <w:r>
+        <w:t>s</w:t>
+      </w:r>
+      <w:r>
+        <w:t xml:space="preserve"> son les lecteurs RFID rc-522</w:t>
+      </w:r>
+      <w:r>
+        <w:t xml:space="preserve">. </w:t>
+      </w:r>
+    </w:p>
+    <w:p>
+      <w:r>
+        <w:t xml:space="preserve">Ce modèle possède </w:t>
+      </w:r>
+      <w:r>
+        <w:t>8</w:t>
+      </w:r>
+      <w:r>
+        <w:t xml:space="preserve"> interfaces dont </w:t>
+      </w:r>
+      <w:r>
+        <w:t>4</w:t>
+      </w:r>
+      <w:r>
+        <w:t xml:space="preserve"> qui sont dédiés</w:t>
+      </w:r>
+      <w:r>
+        <w:t xml:space="preserve"> </w:t>
+      </w:r>
+      <w:r>
+        <w:t>au bus SPI</w:t>
+      </w:r>
+      <w:r>
+        <w:t> :</w:t>
+      </w:r>
+    </w:p>
+    <w:p>
+      <w:pPr>
+        <w:pStyle w:val="Paragraphedeliste"/>
+        <w:numPr>
+          <w:ilvl w:val="0"/>
+          <w:numId w:val="12"/>
+        </w:numPr>
+      </w:pPr>
+      <w:r>
+        <w:t>SCK – Consacrer à l’horloge et gé</w:t>
+      </w:r>
+      <w:r>
+        <w:t>né</w:t>
+      </w:r>
+      <w:r>
+        <w:t>r</w:t>
+      </w:r>
+      <w:r>
+        <w:t>é</w:t>
+      </w:r>
+      <w:r>
+        <w:t xml:space="preserve"> par le maître</w:t>
+      </w:r>
+      <w:r>
+        <w:t>.</w:t>
+      </w:r>
+    </w:p>
+    <w:p>
+      <w:pPr>
+        <w:pStyle w:val="Paragraphedeliste"/>
+        <w:numPr>
+          <w:ilvl w:val="0"/>
+          <w:numId w:val="12"/>
+        </w:numPr>
+      </w:pPr>
+      <w:r>
+        <w:t xml:space="preserve">MOSI </w:t>
+      </w:r>
+      <w:r>
+        <w:t>–</w:t>
+      </w:r>
+      <w:r>
+        <w:t xml:space="preserve"> M</w:t>
+      </w:r>
+      <w:r>
+        <w:t>aster</w:t>
+      </w:r>
+      <w:r>
+        <w:t xml:space="preserve"> Output</w:t>
+      </w:r>
+      <w:r>
+        <w:t>,</w:t>
+      </w:r>
+      <w:r>
+        <w:t xml:space="preserve"> Slave Input </w:t>
+      </w:r>
+      <w:r>
+        <w:t>(généré par le maître)</w:t>
+      </w:r>
+      <w:r>
+        <w:t>.</w:t>
+      </w:r>
+    </w:p>
+    <w:p>
+      <w:pPr>
+        <w:pStyle w:val="Paragraphedeliste"/>
+        <w:numPr>
+          <w:ilvl w:val="0"/>
+          <w:numId w:val="12"/>
+        </w:numPr>
+      </w:pPr>
+      <w:r>
+        <w:t>M</w:t>
+      </w:r>
+      <w:r>
+        <w:t>ISO</w:t>
+      </w:r>
+      <w:r>
+        <w:t xml:space="preserve"> –</w:t>
+      </w:r>
+      <w:r>
+        <w:t xml:space="preserve"> Ma</w:t>
+      </w:r>
+      <w:r>
+        <w:t>ster</w:t>
+      </w:r>
+      <w:r>
+        <w:t xml:space="preserve"> Input, Slave Output</w:t>
+      </w:r>
+      <w:r>
+        <w:t xml:space="preserve"> </w:t>
+      </w:r>
+      <w:r>
+        <w:t>(généré par l</w:t>
+      </w:r>
+      <w:r>
+        <w:t>’esclave</w:t>
+      </w:r>
+      <w:r>
+        <w:t>)</w:t>
+      </w:r>
+      <w:r>
+        <w:t>.</w:t>
+      </w:r>
+    </w:p>
+    <w:p>
+      <w:pPr>
+        <w:pStyle w:val="Paragraphedeliste"/>
+        <w:numPr>
+          <w:ilvl w:val="0"/>
+          <w:numId w:val="12"/>
+        </w:numPr>
+      </w:pPr>
+      <w:r>
+        <w:t xml:space="preserve">NSS </w:t>
+      </w:r>
+      <w:r>
+        <w:t>–</w:t>
+      </w:r>
+      <w:r>
+        <w:t xml:space="preserve"> La sélection de l’esclave </w:t>
+      </w:r>
+      <w:r>
+        <w:t>(généré par l’esclave)</w:t>
+      </w:r>
+      <w:r>
+        <w:t>.</w:t>
+      </w:r>
+    </w:p>
+    <w:p>
+      <w:r>
+        <w:t>Les 4 interfaces restante sont :</w:t>
+      </w:r>
+    </w:p>
+    <w:p>
+      <w:pPr>
+        <w:pStyle w:val="Paragraphedeliste"/>
+        <w:numPr>
+          <w:ilvl w:val="0"/>
+          <w:numId w:val="12"/>
+        </w:numPr>
+      </w:pPr>
+      <w:r>
+        <w:t>VCC</w:t>
+      </w:r>
+      <w:r>
+        <w:t xml:space="preserve"> –</w:t>
+      </w:r>
+      <w:r>
+        <w:t xml:space="preserve"> Alimente le module </w:t>
+      </w:r>
+      <w:r>
+        <w:t xml:space="preserve">avec un voltage de 3,3 Volt. </w:t>
+      </w:r>
+    </w:p>
+    <w:p>
+      <w:pPr>
+        <w:pStyle w:val="Paragraphedeliste"/>
+        <w:numPr>
+          <w:ilvl w:val="0"/>
+          <w:numId w:val="12"/>
+        </w:numPr>
+      </w:pPr>
+      <w:r>
+        <w:t>GND</w:t>
+      </w:r>
+      <w:r>
+        <w:t xml:space="preserve"> –</w:t>
+      </w:r>
+      <w:r>
+        <w:t xml:space="preserve"> La terre.</w:t>
+      </w:r>
+    </w:p>
+    <w:p>
+      <w:pPr>
+        <w:pStyle w:val="Paragraphedeliste"/>
+        <w:numPr>
+          <w:ilvl w:val="0"/>
+          <w:numId w:val="12"/>
+        </w:numPr>
+      </w:pPr>
+      <w:r>
+        <w:t>RST</w:t>
+      </w:r>
+      <w:r>
+        <w:t xml:space="preserve"> –</w:t>
+      </w:r>
+      <w:r>
+        <w:t xml:space="preserve"> Permet la réinitialisation et la mise hors tension du module.</w:t>
+      </w:r>
+    </w:p>
+    <w:p>
+      <w:pPr>
+        <w:pStyle w:val="Paragraphedeliste"/>
+        <w:numPr>
+          <w:ilvl w:val="0"/>
+          <w:numId w:val="12"/>
+        </w:numPr>
+      </w:pPr>
+      <w:r>
+        <w:t>IRQ</w:t>
+      </w:r>
+      <w:r>
+        <w:t xml:space="preserve"> –</w:t>
+      </w:r>
+      <w:r>
+        <w:t xml:space="preserve"> Permet une interruption, cela alerte le module quand un ta</w:t>
+      </w:r>
+      <w:r>
+        <w:t>g RFID se trouve à proximité.</w:t>
+      </w:r>
+    </w:p>
+    <w:p>
+      <w:pPr>
+        <w:ind w:left="360"/>
+      </w:pPr>
+    </w:p>
+    <w:p>
+      <w:pPr>
+        <w:pStyle w:val="Titre2"/>
+      </w:pPr>
+      <w:bookmarkStart w:id="5" w:name="_Toc38996050"/>
+      <w:r>
+        <w:t>Chronogrammes</w:t>
+      </w:r>
+      <w:bookmarkEnd w:id="5"/>
+    </w:p>
     <w:p/>
-    <w:p/>
-    <w:p/>
-    <w:p/>
-    <w:p/>
-    <w:p/>
-    <w:p/>
+    <w:p>
+      <w:r>
+        <w:t xml:space="preserve">Dans </w:t>
+      </w:r>
+      <w:r>
+        <w:t>le</w:t>
+      </w:r>
+      <w:r>
+        <w:t xml:space="preserve"> premier chronogramme </w:t>
+      </w:r>
+      <w:r>
+        <w:t>on voi</w:t>
+      </w:r>
+      <w:r>
+        <w:t>t</w:t>
+      </w:r>
+      <w:r>
+        <w:t xml:space="preserve"> </w:t>
+      </w:r>
+      <w:r>
+        <w:t xml:space="preserve">que </w:t>
+      </w:r>
+      <w:r>
+        <w:t xml:space="preserve">quand un badge passe à proximité 24 bits son transmis, les 16 derniers bits transmis </w:t>
+      </w:r>
+      <w:r>
+        <w:t>est l’UID (User Identifier) qui est propre à chaque taf RFID.</w:t>
+      </w:r>
+    </w:p>
+    <w:p>
+      <w:pPr>
+        <w:keepNext/>
+      </w:pPr>
+      <w:r>
+        <w:rPr>
+          <w:noProof/>
+        </w:rPr>
+        <w:drawing>
+          <wp:inline distT="0" distB="0" distL="0" distR="0" wp14:anchorId="31676831" wp14:editId="47C8C615">
+            <wp:extent cx="6184900" cy="1327150"/>
+            <wp:effectExtent l="0" t="0" r="6350" b="6350"/>
+            <wp:docPr id="9" name="Image 9"/>
+            <wp:cNvGraphicFramePr>
+              <a:graphicFrameLocks xmlns:a="http://schemas.openxmlformats.org/drawingml/2006/main" noChangeAspect="1"/>
+            </wp:cNvGraphicFramePr>
+            <a:graphic xmlns:a="http://schemas.openxmlformats.org/drawingml/2006/main">
+              <a:graphicData uri="http://schemas.openxmlformats.org/drawingml/2006/picture">
+                <pic:pic xmlns:pic="http://schemas.openxmlformats.org/drawingml/2006/picture">
+                  <pic:nvPicPr>
+                    <pic:cNvPr id="0" name="Picture 5"/>
+                    <pic:cNvPicPr>
+                      <a:picLocks noChangeAspect="1" noChangeArrowheads="1"/>
+                    </pic:cNvPicPr>
+                  </pic:nvPicPr>
+                  <pic:blipFill rotWithShape="1">
+                    <a:blip r:embed="rId12">
+                      <a:extLst>
+                        <a:ext uri="{28A0092B-C50C-407E-A947-70E740481C1C}">
+                          <a14:useLocalDpi xmlns:a14="http://schemas.microsoft.com/office/drawing/2010/main" val="0"/>
+                        </a:ext>
+                      </a:extLst>
+                    </a:blip>
+                    <a:srcRect t="20533"/>
+                    <a:stretch/>
+                  </pic:blipFill>
+                  <pic:spPr bwMode="auto">
+                    <a:xfrm>
+                      <a:off x="0" y="0"/>
+                      <a:ext cx="6184900" cy="1327150"/>
+                    </a:xfrm>
+                    <a:prstGeom prst="rect">
+                      <a:avLst/>
+                    </a:prstGeom>
+                    <a:noFill/>
+                    <a:ln>
+                      <a:noFill/>
+                    </a:ln>
+                    <a:extLst>
+                      <a:ext uri="{53640926-AAD7-44D8-BBD7-CCE9431645EC}">
+                        <a14:shadowObscured xmlns:a14="http://schemas.microsoft.com/office/drawing/2010/main"/>
+                      </a:ext>
+                    </a:extLst>
+                  </pic:spPr>
+                </pic:pic>
+              </a:graphicData>
+            </a:graphic>
+          </wp:inline>
+        </w:drawing>
+      </w:r>
+    </w:p>
+    <w:p>
+      <w:pPr>
+        <w:pStyle w:val="Lgende"/>
+      </w:pPr>
+      <w:r>
+        <w:t xml:space="preserve">Chronogramme </w:t>
+      </w:r>
+      <w:fldSimple w:instr=" SEQ Chronogramme \* ARABIC ">
+        <w:r>
+          <w:rPr>
+            <w:noProof/>
+          </w:rPr>
+          <w:t>1</w:t>
+        </w:r>
+      </w:fldSimple>
+    </w:p>
+    <w:p>
+      <w:pPr>
+        <w:keepNext/>
+      </w:pPr>
+      <w:r>
+        <w:rPr>
+          <w:noProof/>
+        </w:rPr>
+        <w:drawing>
+          <wp:inline distT="0" distB="0" distL="0" distR="0" wp14:anchorId="2C82A9FA" wp14:editId="33A20C74">
+            <wp:extent cx="6181725" cy="1695450"/>
+            <wp:effectExtent l="0" t="0" r="9525" b="0"/>
+            <wp:docPr id="10" name="Image 10"/>
+            <wp:cNvGraphicFramePr>
+              <a:graphicFrameLocks xmlns:a="http://schemas.openxmlformats.org/drawingml/2006/main" noChangeAspect="1"/>
+            </wp:cNvGraphicFramePr>
+            <a:graphic xmlns:a="http://schemas.openxmlformats.org/drawingml/2006/main">
+              <a:graphicData uri="http://schemas.openxmlformats.org/drawingml/2006/picture">
+                <pic:pic xmlns:pic="http://schemas.openxmlformats.org/drawingml/2006/picture">
+                  <pic:nvPicPr>
+                    <pic:cNvPr id="0" name="Picture 6"/>
+                    <pic:cNvPicPr>
+                      <a:picLocks noChangeAspect="1" noChangeArrowheads="1"/>
+                    </pic:cNvPicPr>
+                  </pic:nvPicPr>
+                  <pic:blipFill>
+                    <a:blip r:embed="rId13">
+                      <a:extLst>
+                        <a:ext uri="{28A0092B-C50C-407E-A947-70E740481C1C}">
+                          <a14:useLocalDpi xmlns:a14="http://schemas.microsoft.com/office/drawing/2010/main" val="0"/>
+                        </a:ext>
+                      </a:extLst>
+                    </a:blip>
+                    <a:srcRect/>
+                    <a:stretch>
+                      <a:fillRect/>
+                    </a:stretch>
+                  </pic:blipFill>
+                  <pic:spPr bwMode="auto">
+                    <a:xfrm>
+                      <a:off x="0" y="0"/>
+                      <a:ext cx="6181725" cy="1695450"/>
+                    </a:xfrm>
+                    <a:prstGeom prst="rect">
+                      <a:avLst/>
+                    </a:prstGeom>
+                    <a:noFill/>
+                    <a:ln>
+                      <a:noFill/>
+                    </a:ln>
+                  </pic:spPr>
+                </pic:pic>
+              </a:graphicData>
+            </a:graphic>
+          </wp:inline>
+        </w:drawing>
+      </w:r>
+    </w:p>
+    <w:p>
+      <w:pPr>
+        <w:pStyle w:val="Lgende"/>
+      </w:pPr>
+      <w:r>
+        <w:t xml:space="preserve">Chronogramme </w:t>
+      </w:r>
+      <w:fldSimple w:instr=" SEQ Chronogramme \* ARABIC ">
+        <w:r>
+          <w:rPr>
+            <w:noProof/>
+          </w:rPr>
+          <w:t>2</w:t>
+        </w:r>
+      </w:fldSimple>
+    </w:p>
     <w:p>
       <w:pPr>
         <w:pStyle w:val="Titre1"/>
       </w:pPr>
-      <w:bookmarkStart w:id="4" w:name="_Toc38905892"/>
+      <w:bookmarkStart w:id="6" w:name="_Toc38996051"/>
       <w:r>
         <w:lastRenderedPageBreak/>
-        <w:t>Réalisation de l’application de supervision :</w:t>
-      </w:r>
-      <w:bookmarkEnd w:id="4"/>
+        <w:t>Réalisation de l’application :</w:t>
+      </w:r>
+      <w:bookmarkEnd w:id="6"/>
     </w:p>
     <w:p/>
     <w:p/>
     <w:sectPr>
-      <w:headerReference w:type="default" r:id="rId12"/>
-      <w:footerReference w:type="default" r:id="rId13"/>
+      <w:headerReference w:type="default" r:id="rId14"/>
+      <w:footerReference w:type="default" r:id="rId15"/>
       <w:pgSz w:w="11906" w:h="16838"/>
       <w:pgMar w:top="1440" w:right="1080" w:bottom="1440" w:left="1080" w:header="510" w:footer="567" w:gutter="0"/>
       <w:cols w:space="708"/>
@@ -1353,15 +1973,7 @@
       <w:jc w:val="center"/>
     </w:pPr>
     <w:r>
-      <w:t xml:space="preserve">C.DOHIN, </w:t>
-    </w:r>
-    <w:proofErr w:type="gramStart"/>
-    <w:r>
-      <w:t>G.MONVOISIN</w:t>
-    </w:r>
-    <w:proofErr w:type="gramEnd"/>
-    <w:r>
-      <w:t xml:space="preserve">, N.GUIGAND                   </w:t>
+      <w:t xml:space="preserve">C.DOHIN, G.MONVOISIN, N.GUIGAND                   </w:t>
     </w:r>
     <w:r>
       <w:tab/>
@@ -1389,7 +2001,7 @@
         <w:i/>
         <w:noProof/>
       </w:rPr>
-      <w:t>27/04/2020</w:t>
+      <w:t>28/04/2020</w:t>
     </w:r>
     <w:r>
       <w:rPr>
@@ -2015,6 +2627,119 @@
     </w:lvl>
   </w:abstractNum>
   <w:abstractNum w:abstractNumId="3" w15:restartNumberingAfterBreak="0">
+    <w:nsid w:val="1674186F"/>
+    <w:multiLevelType w:val="hybridMultilevel"/>
+    <w:tmpl w:val="7CF073CE"/>
+    <w:lvl w:ilvl="0" w:tplc="9B3CEDF6">
+      <w:start w:val="3"/>
+      <w:numFmt w:val="bullet"/>
+      <w:lvlText w:val="-"/>
+      <w:lvlJc w:val="left"/>
+      <w:pPr>
+        <w:ind w:left="720" w:hanging="360"/>
+      </w:pPr>
+      <w:rPr>
+        <w:rFonts w:ascii="Calibri" w:eastAsiaTheme="minorHAnsi" w:hAnsi="Calibri" w:cs="Calibri" w:hint="default"/>
+      </w:rPr>
+    </w:lvl>
+    <w:lvl w:ilvl="1" w:tplc="040C0003" w:tentative="1">
+      <w:start w:val="1"/>
+      <w:numFmt w:val="bullet"/>
+      <w:lvlText w:val="o"/>
+      <w:lvlJc w:val="left"/>
+      <w:pPr>
+        <w:ind w:left="1440" w:hanging="360"/>
+      </w:pPr>
+      <w:rPr>
+        <w:rFonts w:ascii="Courier New" w:hAnsi="Courier New" w:cs="Courier New" w:hint="default"/>
+      </w:rPr>
+    </w:lvl>
+    <w:lvl w:ilvl="2" w:tplc="040C0005" w:tentative="1">
+      <w:start w:val="1"/>
+      <w:numFmt w:val="bullet"/>
+      <w:lvlText w:val=""/>
+      <w:lvlJc w:val="left"/>
+      <w:pPr>
+        <w:ind w:left="2160" w:hanging="360"/>
+      </w:pPr>
+      <w:rPr>
+        <w:rFonts w:ascii="Wingdings" w:hAnsi="Wingdings" w:cs="Wingdings" w:hint="default"/>
+      </w:rPr>
+    </w:lvl>
+    <w:lvl w:ilvl="3" w:tplc="040C0001" w:tentative="1">
+      <w:start w:val="1"/>
+      <w:numFmt w:val="bullet"/>
+      <w:lvlText w:val=""/>
+      <w:lvlJc w:val="left"/>
+      <w:pPr>
+        <w:ind w:left="2880" w:hanging="360"/>
+      </w:pPr>
+      <w:rPr>
+        <w:rFonts w:ascii="Symbol" w:hAnsi="Symbol" w:cs="Symbol" w:hint="default"/>
+      </w:rPr>
+    </w:lvl>
+    <w:lvl w:ilvl="4" w:tplc="040C0003" w:tentative="1">
+      <w:start w:val="1"/>
+      <w:numFmt w:val="bullet"/>
+      <w:lvlText w:val="o"/>
+      <w:lvlJc w:val="left"/>
+      <w:pPr>
+        <w:ind w:left="3600" w:hanging="360"/>
+      </w:pPr>
+      <w:rPr>
+        <w:rFonts w:ascii="Courier New" w:hAnsi="Courier New" w:cs="Courier New" w:hint="default"/>
+      </w:rPr>
+    </w:lvl>
+    <w:lvl w:ilvl="5" w:tplc="040C0005" w:tentative="1">
+      <w:start w:val="1"/>
+      <w:numFmt w:val="bullet"/>
+      <w:lvlText w:val=""/>
+      <w:lvlJc w:val="left"/>
+      <w:pPr>
+        <w:ind w:left="4320" w:hanging="360"/>
+      </w:pPr>
+      <w:rPr>
+        <w:rFonts w:ascii="Wingdings" w:hAnsi="Wingdings" w:cs="Wingdings" w:hint="default"/>
+      </w:rPr>
+    </w:lvl>
+    <w:lvl w:ilvl="6" w:tplc="040C0001" w:tentative="1">
+      <w:start w:val="1"/>
+      <w:numFmt w:val="bullet"/>
+      <w:lvlText w:val=""/>
+      <w:lvlJc w:val="left"/>
+      <w:pPr>
+        <w:ind w:left="5040" w:hanging="360"/>
+      </w:pPr>
+      <w:rPr>
+        <w:rFonts w:ascii="Symbol" w:hAnsi="Symbol" w:cs="Symbol" w:hint="default"/>
+      </w:rPr>
+    </w:lvl>
+    <w:lvl w:ilvl="7" w:tplc="040C0003" w:tentative="1">
+      <w:start w:val="1"/>
+      <w:numFmt w:val="bullet"/>
+      <w:lvlText w:val="o"/>
+      <w:lvlJc w:val="left"/>
+      <w:pPr>
+        <w:ind w:left="5760" w:hanging="360"/>
+      </w:pPr>
+      <w:rPr>
+        <w:rFonts w:ascii="Courier New" w:hAnsi="Courier New" w:cs="Courier New" w:hint="default"/>
+      </w:rPr>
+    </w:lvl>
+    <w:lvl w:ilvl="8" w:tplc="040C0005" w:tentative="1">
+      <w:start w:val="1"/>
+      <w:numFmt w:val="bullet"/>
+      <w:lvlText w:val=""/>
+      <w:lvlJc w:val="left"/>
+      <w:pPr>
+        <w:ind w:left="6480" w:hanging="360"/>
+      </w:pPr>
+      <w:rPr>
+        <w:rFonts w:ascii="Wingdings" w:hAnsi="Wingdings" w:cs="Wingdings" w:hint="default"/>
+      </w:rPr>
+    </w:lvl>
+  </w:abstractNum>
+  <w:abstractNum w:abstractNumId="4" w15:restartNumberingAfterBreak="0">
     <w:nsid w:val="32813D2F"/>
     <w:multiLevelType w:val="hybridMultilevel"/>
     <w:tmpl w:val="0B9CB12A"/>
@@ -2126,7 +2851,7 @@
       </w:rPr>
     </w:lvl>
   </w:abstractNum>
-  <w:abstractNum w:abstractNumId="4" w15:restartNumberingAfterBreak="0">
+  <w:abstractNum w:abstractNumId="5" w15:restartNumberingAfterBreak="0">
     <w:nsid w:val="3BBC5DE9"/>
     <w:multiLevelType w:val="hybridMultilevel"/>
     <w:tmpl w:val="C4B4B1C2"/>
@@ -2239,7 +2964,7 @@
       </w:rPr>
     </w:lvl>
   </w:abstractNum>
-  <w:abstractNum w:abstractNumId="5" w15:restartNumberingAfterBreak="0">
+  <w:abstractNum w:abstractNumId="6" w15:restartNumberingAfterBreak="0">
     <w:nsid w:val="51A32F0A"/>
     <w:multiLevelType w:val="hybridMultilevel"/>
     <w:tmpl w:val="AA7CF5A6"/>
@@ -2352,7 +3077,7 @@
       </w:rPr>
     </w:lvl>
   </w:abstractNum>
-  <w:abstractNum w:abstractNumId="6" w15:restartNumberingAfterBreak="0">
+  <w:abstractNum w:abstractNumId="7" w15:restartNumberingAfterBreak="0">
     <w:nsid w:val="54E52F0C"/>
     <w:multiLevelType w:val="hybridMultilevel"/>
     <w:tmpl w:val="37D0B4BA"/>
@@ -2441,7 +3166,7 @@
       </w:pPr>
     </w:lvl>
   </w:abstractNum>
-  <w:abstractNum w:abstractNumId="7" w15:restartNumberingAfterBreak="0">
+  <w:abstractNum w:abstractNumId="8" w15:restartNumberingAfterBreak="0">
     <w:nsid w:val="570522A9"/>
     <w:multiLevelType w:val="hybridMultilevel"/>
     <w:tmpl w:val="9208A6E0"/>
@@ -2531,7 +3256,7 @@
       </w:pPr>
     </w:lvl>
   </w:abstractNum>
-  <w:abstractNum w:abstractNumId="8" w15:restartNumberingAfterBreak="0">
+  <w:abstractNum w:abstractNumId="9" w15:restartNumberingAfterBreak="0">
     <w:nsid w:val="60346B0E"/>
     <w:multiLevelType w:val="hybridMultilevel"/>
     <w:tmpl w:val="68AAD2FA"/>
@@ -2671,7 +3396,7 @@
       </w:rPr>
     </w:lvl>
   </w:abstractNum>
-  <w:abstractNum w:abstractNumId="9" w15:restartNumberingAfterBreak="0">
+  <w:abstractNum w:abstractNumId="10" w15:restartNumberingAfterBreak="0">
     <w:nsid w:val="61C4559E"/>
     <w:multiLevelType w:val="hybridMultilevel"/>
     <w:tmpl w:val="D0D2B2D4"/>
@@ -2759,16 +3484,16 @@
     </w:lvl>
   </w:abstractNum>
   <w:num w:numId="1">
-    <w:abstractNumId w:val="9"/>
+    <w:abstractNumId w:val="10"/>
   </w:num>
   <w:num w:numId="2">
-    <w:abstractNumId w:val="7"/>
+    <w:abstractNumId w:val="8"/>
   </w:num>
   <w:num w:numId="3">
-    <w:abstractNumId w:val="3"/>
+    <w:abstractNumId w:val="4"/>
   </w:num>
   <w:num w:numId="4">
-    <w:abstractNumId w:val="5"/>
+    <w:abstractNumId w:val="6"/>
   </w:num>
   <w:num w:numId="5">
     <w:abstractNumId w:val="0"/>
@@ -2780,19 +3505,22 @@
     <w:abstractNumId w:val="1"/>
   </w:num>
   <w:num w:numId="8">
-    <w:abstractNumId w:val="7"/>
+    <w:abstractNumId w:val="8"/>
     <w:lvlOverride w:ilvl="0">
       <w:startOverride w:val="1"/>
     </w:lvlOverride>
   </w:num>
   <w:num w:numId="9">
-    <w:abstractNumId w:val="4"/>
+    <w:abstractNumId w:val="5"/>
   </w:num>
   <w:num w:numId="10">
-    <w:abstractNumId w:val="8"/>
+    <w:abstractNumId w:val="9"/>
   </w:num>
   <w:num w:numId="11">
-    <w:abstractNumId w:val="6"/>
+    <w:abstractNumId w:val="7"/>
+  </w:num>
+  <w:num w:numId="12">
+    <w:abstractNumId w:val="3"/>
   </w:num>
 </w:numbering>
 </file>
@@ -3299,6 +4027,7 @@
   <w:style w:type="character" w:default="1" w:styleId="Policepardfaut">
     <w:name w:val="Default Paragraph Font"/>
     <w:uiPriority w:val="1"/>
+    <w:semiHidden/>
     <w:unhideWhenUsed/>
   </w:style>
   <w:style w:type="table" w:default="1" w:styleId="TableauNormal">
@@ -3522,6 +4251,25 @@
       <w:i/>
       <w:iCs/>
       <w:color w:val="2F5496" w:themeColor="accent1" w:themeShade="BF"/>
+    </w:rPr>
+  </w:style>
+  <w:style w:type="paragraph" w:styleId="Lgende">
+    <w:name w:val="caption"/>
+    <w:basedOn w:val="Normal"/>
+    <w:next w:val="Normal"/>
+    <w:uiPriority w:val="35"/>
+    <w:unhideWhenUsed/>
+    <w:qFormat/>
+    <w:rsid w:val="002C10A6"/>
+    <w:pPr>
+      <w:spacing w:after="200" w:line="240" w:lineRule="auto"/>
+    </w:pPr>
+    <w:rPr>
+      <w:i/>
+      <w:iCs/>
+      <w:color w:val="44546A" w:themeColor="text2"/>
+      <w:sz w:val="18"/>
+      <w:szCs w:val="18"/>
     </w:rPr>
   </w:style>
 </w:styles>
@@ -3823,12 +4571,9 @@
 </file>
 
 <file path=customXml/item1.xml><?xml version="1.0" encoding="utf-8"?>
-<?mso-contentType ?>
-<FormTemplates xmlns="http://schemas.microsoft.com/sharepoint/v3/contenttype/forms">
-  <Display>DocumentLibraryForm</Display>
-  <Edit>DocumentLibraryForm</Edit>
-  <New>DocumentLibraryForm</New>
-</FormTemplates>
+<p:properties xmlns:p="http://schemas.microsoft.com/office/2006/metadata/properties" xmlns:xsi="http://www.w3.org/2001/XMLSchema-instance" xmlns:pc="http://schemas.microsoft.com/office/infopath/2007/PartnerControls">
+  <documentManagement/>
+</p:properties>
 </file>
 
 <file path=customXml/item2.xml><?xml version="1.0" encoding="utf-8"?>
@@ -4035,9 +4780,12 @@
 </file>
 
 <file path=customXml/item3.xml><?xml version="1.0" encoding="utf-8"?>
-<p:properties xmlns:p="http://schemas.microsoft.com/office/2006/metadata/properties" xmlns:xsi="http://www.w3.org/2001/XMLSchema-instance" xmlns:pc="http://schemas.microsoft.com/office/infopath/2007/PartnerControls">
-  <documentManagement/>
-</p:properties>
+<?mso-contentType ?>
+<FormTemplates xmlns="http://schemas.microsoft.com/sharepoint/v3/contenttype/forms">
+  <Display>DocumentLibraryForm</Display>
+  <Edit>DocumentLibraryForm</Edit>
+  <New>DocumentLibraryForm</New>
+</FormTemplates>
 </file>
 
 <file path=customXml/item4.xml><?xml version="1.0" encoding="utf-8"?>
@@ -4045,9 +4793,10 @@
 </file>
 
 <file path=customXml/itemProps1.xml><?xml version="1.0" encoding="utf-8"?>
-<ds:datastoreItem xmlns:ds="http://schemas.openxmlformats.org/officeDocument/2006/customXml" ds:itemID="{C3B4C523-687B-4FDC-8E12-B9F6D57800C8}">
+<ds:datastoreItem xmlns:ds="http://schemas.openxmlformats.org/officeDocument/2006/customXml" ds:itemID="{D5C41169-7482-4FDB-88D8-F4CA27DA2671}">
   <ds:schemaRefs>
-    <ds:schemaRef ds:uri="http://schemas.microsoft.com/sharepoint/v3/contenttype/forms"/>
+    <ds:schemaRef ds:uri="http://schemas.microsoft.com/office/2006/metadata/properties"/>
+    <ds:schemaRef ds:uri="http://schemas.microsoft.com/office/infopath/2007/PartnerControls"/>
   </ds:schemaRefs>
 </ds:datastoreItem>
 </file>
@@ -4072,16 +4821,15 @@
 </file>
 
 <file path=customXml/itemProps3.xml><?xml version="1.0" encoding="utf-8"?>
-<ds:datastoreItem xmlns:ds="http://schemas.openxmlformats.org/officeDocument/2006/customXml" ds:itemID="{D5C41169-7482-4FDB-88D8-F4CA27DA2671}">
+<ds:datastoreItem xmlns:ds="http://schemas.openxmlformats.org/officeDocument/2006/customXml" ds:itemID="{C3B4C523-687B-4FDC-8E12-B9F6D57800C8}">
   <ds:schemaRefs>
-    <ds:schemaRef ds:uri="http://schemas.microsoft.com/office/2006/metadata/properties"/>
-    <ds:schemaRef ds:uri="http://schemas.microsoft.com/office/infopath/2007/PartnerControls"/>
+    <ds:schemaRef ds:uri="http://schemas.microsoft.com/sharepoint/v3/contenttype/forms"/>
   </ds:schemaRefs>
 </ds:datastoreItem>
 </file>
 
 <file path=customXml/itemProps4.xml><?xml version="1.0" encoding="utf-8"?>
-<ds:datastoreItem xmlns:ds="http://schemas.openxmlformats.org/officeDocument/2006/customXml" ds:itemID="{3EB28497-71D6-4F4C-A533-C18DA1E6E9B1}">
+<ds:datastoreItem xmlns:ds="http://schemas.openxmlformats.org/officeDocument/2006/customXml" ds:itemID="{F44B682B-A7B4-4740-B248-E07A4DFE2F08}">
   <ds:schemaRefs>
     <ds:schemaRef ds:uri="http://schemas.openxmlformats.org/officeDocument/2006/bibliography"/>
   </ds:schemaRefs>

</xml_diff>

<commit_message>
Maj rapport + code
</commit_message>
<xml_diff>
--- a/Guillaume/Documents/SFL6 - Conception - MONVOISIN_Guillaume.docx
+++ b/Guillaume/Documents/SFL6 - Conception - MONVOISIN_Guillaume.docx
@@ -221,10 +221,6 @@
     <w:p/>
     <w:p/>
     <w:p/>
-    <w:p/>
-    <w:p/>
-    <w:p/>
-    <w:p/>
     <w:sdt>
       <w:sdtPr>
         <w:rPr>
@@ -244,6 +240,7 @@
         <w:rPr>
           <w:b/>
           <w:bCs/>
+          <w:sz w:val="24"/>
         </w:rPr>
       </w:sdtEndPr>
       <w:sdtContent>
@@ -261,6 +258,7 @@
             <w:rPr>
               <w:rFonts w:eastAsiaTheme="minorEastAsia"/>
               <w:noProof/>
+              <w:sz w:val="22"/>
               <w:lang w:eastAsia="fr-FR"/>
             </w:rPr>
           </w:pPr>
@@ -273,7 +271,7 @@
           <w:r>
             <w:fldChar w:fldCharType="separate"/>
           </w:r>
-          <w:hyperlink w:anchor="_Toc39360491" w:history="1">
+          <w:hyperlink w:anchor="_Toc40362803" w:history="1">
             <w:r>
               <w:rPr>
                 <w:rStyle w:val="Lienhypertexte"/>
@@ -285,6 +283,7 @@
               <w:rPr>
                 <w:rFonts w:eastAsiaTheme="minorEastAsia"/>
                 <w:noProof/>
+                <w:sz w:val="22"/>
                 <w:lang w:eastAsia="fr-FR"/>
               </w:rPr>
               <w:tab/>
@@ -315,7 +314,7 @@
                 <w:noProof/>
                 <w:webHidden/>
               </w:rPr>
-              <w:instrText xml:space="preserve"> PAGEREF _Toc39360491 \h </w:instrText>
+              <w:instrText xml:space="preserve"> PAGEREF _Toc40362803 \h </w:instrText>
             </w:r>
             <w:r>
               <w:rPr>
@@ -352,10 +351,11 @@
             <w:rPr>
               <w:rFonts w:eastAsiaTheme="minorEastAsia"/>
               <w:noProof/>
+              <w:sz w:val="22"/>
               <w:lang w:eastAsia="fr-FR"/>
             </w:rPr>
           </w:pPr>
-          <w:hyperlink w:anchor="_Toc39360492" w:history="1">
+          <w:hyperlink w:anchor="_Toc40362804" w:history="1">
             <w:r>
               <w:rPr>
                 <w:rStyle w:val="Lienhypertexte"/>
@@ -367,6 +367,7 @@
               <w:rPr>
                 <w:rFonts w:eastAsiaTheme="minorEastAsia"/>
                 <w:noProof/>
+                <w:sz w:val="22"/>
                 <w:lang w:eastAsia="fr-FR"/>
               </w:rPr>
               <w:tab/>
@@ -397,7 +398,7 @@
                 <w:noProof/>
                 <w:webHidden/>
               </w:rPr>
-              <w:instrText xml:space="preserve"> PAGEREF _Toc39360492 \h </w:instrText>
+              <w:instrText xml:space="preserve"> PAGEREF _Toc40362804 \h </w:instrText>
             </w:r>
             <w:r>
               <w:rPr>
@@ -417,7 +418,7 @@
                 <w:noProof/>
                 <w:webHidden/>
               </w:rPr>
-              <w:t>3</w:t>
+              <w:t>2</w:t>
             </w:r>
             <w:r>
               <w:rPr>
@@ -438,10 +439,11 @@
             <w:rPr>
               <w:rFonts w:eastAsiaTheme="minorEastAsia"/>
               <w:noProof/>
+              <w:sz w:val="22"/>
               <w:lang w:eastAsia="fr-FR"/>
             </w:rPr>
           </w:pPr>
-          <w:hyperlink w:anchor="_Toc39360493" w:history="1">
+          <w:hyperlink w:anchor="_Toc40362805" w:history="1">
             <w:r>
               <w:rPr>
                 <w:rStyle w:val="Lienhypertexte"/>
@@ -453,6 +455,7 @@
               <w:rPr>
                 <w:rFonts w:eastAsiaTheme="minorEastAsia"/>
                 <w:noProof/>
+                <w:sz w:val="22"/>
                 <w:lang w:eastAsia="fr-FR"/>
               </w:rPr>
               <w:tab/>
@@ -483,7 +486,7 @@
                 <w:noProof/>
                 <w:webHidden/>
               </w:rPr>
-              <w:instrText xml:space="preserve"> PAGEREF _Toc39360493 \h </w:instrText>
+              <w:instrText xml:space="preserve"> PAGEREF _Toc40362805 \h </w:instrText>
             </w:r>
             <w:r>
               <w:rPr>
@@ -503,7 +506,7 @@
                 <w:noProof/>
                 <w:webHidden/>
               </w:rPr>
-              <w:t>3</w:t>
+              <w:t>2</w:t>
             </w:r>
             <w:r>
               <w:rPr>
@@ -524,10 +527,11 @@
             <w:rPr>
               <w:rFonts w:eastAsiaTheme="minorEastAsia"/>
               <w:noProof/>
+              <w:sz w:val="22"/>
               <w:lang w:eastAsia="fr-FR"/>
             </w:rPr>
           </w:pPr>
-          <w:hyperlink w:anchor="_Toc39360494" w:history="1">
+          <w:hyperlink w:anchor="_Toc40362806" w:history="1">
             <w:r>
               <w:rPr>
                 <w:rStyle w:val="Lienhypertexte"/>
@@ -539,6 +543,7 @@
               <w:rPr>
                 <w:rFonts w:eastAsiaTheme="minorEastAsia"/>
                 <w:noProof/>
+                <w:sz w:val="22"/>
                 <w:lang w:eastAsia="fr-FR"/>
               </w:rPr>
               <w:tab/>
@@ -569,7 +574,7 @@
                 <w:noProof/>
                 <w:webHidden/>
               </w:rPr>
-              <w:instrText xml:space="preserve"> PAGEREF _Toc39360494 \h </w:instrText>
+              <w:instrText xml:space="preserve"> PAGEREF _Toc40362806 \h </w:instrText>
             </w:r>
             <w:r>
               <w:rPr>
@@ -589,7 +594,7 @@
                 <w:noProof/>
                 <w:webHidden/>
               </w:rPr>
-              <w:t>4</w:t>
+              <w:t>3</w:t>
             </w:r>
             <w:r>
               <w:rPr>
@@ -610,10 +615,11 @@
             <w:rPr>
               <w:rFonts w:eastAsiaTheme="minorEastAsia"/>
               <w:noProof/>
+              <w:sz w:val="22"/>
               <w:lang w:eastAsia="fr-FR"/>
             </w:rPr>
           </w:pPr>
-          <w:hyperlink w:anchor="_Toc39360495" w:history="1">
+          <w:hyperlink w:anchor="_Toc40362807" w:history="1">
             <w:r>
               <w:rPr>
                 <w:rStyle w:val="Lienhypertexte"/>
@@ -625,6 +631,7 @@
               <w:rPr>
                 <w:rFonts w:eastAsiaTheme="minorEastAsia"/>
                 <w:noProof/>
+                <w:sz w:val="22"/>
                 <w:lang w:eastAsia="fr-FR"/>
               </w:rPr>
               <w:tab/>
@@ -655,7 +662,7 @@
                 <w:noProof/>
                 <w:webHidden/>
               </w:rPr>
-              <w:instrText xml:space="preserve"> PAGEREF _Toc39360495 \h </w:instrText>
+              <w:instrText xml:space="preserve"> PAGEREF _Toc40362807 \h </w:instrText>
             </w:r>
             <w:r>
               <w:rPr>
@@ -675,7 +682,7 @@
                 <w:noProof/>
                 <w:webHidden/>
               </w:rPr>
-              <w:t>5</w:t>
+              <w:t>4</w:t>
             </w:r>
             <w:r>
               <w:rPr>
@@ -696,10 +703,11 @@
             <w:rPr>
               <w:rFonts w:eastAsiaTheme="minorEastAsia"/>
               <w:noProof/>
+              <w:sz w:val="22"/>
               <w:lang w:eastAsia="fr-FR"/>
             </w:rPr>
           </w:pPr>
-          <w:hyperlink w:anchor="_Toc39360496" w:history="1">
+          <w:hyperlink w:anchor="_Toc40362808" w:history="1">
             <w:r>
               <w:rPr>
                 <w:rStyle w:val="Lienhypertexte"/>
@@ -711,6 +719,7 @@
               <w:rPr>
                 <w:rFonts w:eastAsiaTheme="minorEastAsia"/>
                 <w:noProof/>
+                <w:sz w:val="22"/>
                 <w:lang w:eastAsia="fr-FR"/>
               </w:rPr>
               <w:tab/>
@@ -741,7 +750,7 @@
                 <w:noProof/>
                 <w:webHidden/>
               </w:rPr>
-              <w:instrText xml:space="preserve"> PAGEREF _Toc39360496 \h </w:instrText>
+              <w:instrText xml:space="preserve"> PAGEREF _Toc40362808 \h </w:instrText>
             </w:r>
             <w:r>
               <w:rPr>
@@ -761,7 +770,7 @@
                 <w:noProof/>
                 <w:webHidden/>
               </w:rPr>
-              <w:t>6</w:t>
+              <w:t>4</w:t>
             </w:r>
             <w:r>
               <w:rPr>
@@ -782,10 +791,11 @@
             <w:rPr>
               <w:rFonts w:eastAsiaTheme="minorEastAsia"/>
               <w:noProof/>
+              <w:sz w:val="22"/>
               <w:lang w:eastAsia="fr-FR"/>
             </w:rPr>
           </w:pPr>
-          <w:hyperlink w:anchor="_Toc39360497" w:history="1">
+          <w:hyperlink w:anchor="_Toc40362809" w:history="1">
             <w:r>
               <w:rPr>
                 <w:rStyle w:val="Lienhypertexte"/>
@@ -797,6 +807,7 @@
               <w:rPr>
                 <w:rFonts w:eastAsiaTheme="minorEastAsia"/>
                 <w:noProof/>
+                <w:sz w:val="22"/>
                 <w:lang w:eastAsia="fr-FR"/>
               </w:rPr>
               <w:tab/>
@@ -827,7 +838,7 @@
                 <w:noProof/>
                 <w:webHidden/>
               </w:rPr>
-              <w:instrText xml:space="preserve"> PAGEREF _Toc39360497 \h </w:instrText>
+              <w:instrText xml:space="preserve"> PAGEREF _Toc40362809 \h </w:instrText>
             </w:r>
             <w:r>
               <w:rPr>
@@ -847,7 +858,7 @@
                 <w:noProof/>
                 <w:webHidden/>
               </w:rPr>
-              <w:t>7</w:t>
+              <w:t>5</w:t>
             </w:r>
             <w:r>
               <w:rPr>
@@ -868,10 +879,11 @@
             <w:rPr>
               <w:rFonts w:eastAsiaTheme="minorEastAsia"/>
               <w:noProof/>
+              <w:sz w:val="22"/>
               <w:lang w:eastAsia="fr-FR"/>
             </w:rPr>
           </w:pPr>
-          <w:hyperlink w:anchor="_Toc39360498" w:history="1">
+          <w:hyperlink w:anchor="_Toc40362810" w:history="1">
             <w:r>
               <w:rPr>
                 <w:rStyle w:val="Lienhypertexte"/>
@@ -883,6 +895,7 @@
               <w:rPr>
                 <w:rFonts w:eastAsiaTheme="minorEastAsia"/>
                 <w:noProof/>
+                <w:sz w:val="22"/>
                 <w:lang w:eastAsia="fr-FR"/>
               </w:rPr>
               <w:tab/>
@@ -913,7 +926,7 @@
                 <w:noProof/>
                 <w:webHidden/>
               </w:rPr>
-              <w:instrText xml:space="preserve"> PAGEREF _Toc39360498 \h </w:instrText>
+              <w:instrText xml:space="preserve"> PAGEREF _Toc40362810 \h </w:instrText>
             </w:r>
             <w:r>
               <w:rPr>
@@ -933,7 +946,91 @@
                 <w:noProof/>
                 <w:webHidden/>
               </w:rPr>
-              <w:t>7</w:t>
+              <w:t>5</w:t>
+            </w:r>
+            <w:r>
+              <w:rPr>
+                <w:noProof/>
+                <w:webHidden/>
+              </w:rPr>
+              <w:fldChar w:fldCharType="end"/>
+            </w:r>
+          </w:hyperlink>
+        </w:p>
+        <w:p>
+          <w:pPr>
+            <w:pStyle w:val="TM1"/>
+            <w:rPr>
+              <w:rFonts w:eastAsiaTheme="minorEastAsia"/>
+              <w:noProof/>
+              <w:sz w:val="22"/>
+              <w:lang w:eastAsia="fr-FR"/>
+            </w:rPr>
+          </w:pPr>
+          <w:hyperlink w:anchor="_Toc40362811" w:history="1">
+            <w:r>
+              <w:rPr>
+                <w:rStyle w:val="Lienhypertexte"/>
+                <w:noProof/>
+              </w:rPr>
+              <w:t>III.</w:t>
+            </w:r>
+            <w:r>
+              <w:rPr>
+                <w:rFonts w:eastAsiaTheme="minorEastAsia"/>
+                <w:noProof/>
+                <w:sz w:val="22"/>
+                <w:lang w:eastAsia="fr-FR"/>
+              </w:rPr>
+              <w:tab/>
+            </w:r>
+            <w:r>
+              <w:rPr>
+                <w:rStyle w:val="Lienhypertexte"/>
+                <w:noProof/>
+              </w:rPr>
+              <w:t>Réalisation de l’application :</w:t>
+            </w:r>
+            <w:r>
+              <w:rPr>
+                <w:noProof/>
+                <w:webHidden/>
+              </w:rPr>
+              <w:tab/>
+            </w:r>
+            <w:r>
+              <w:rPr>
+                <w:noProof/>
+                <w:webHidden/>
+              </w:rPr>
+              <w:fldChar w:fldCharType="begin"/>
+            </w:r>
+            <w:r>
+              <w:rPr>
+                <w:noProof/>
+                <w:webHidden/>
+              </w:rPr>
+              <w:instrText xml:space="preserve"> PAGEREF _Toc40362811 \h </w:instrText>
+            </w:r>
+            <w:r>
+              <w:rPr>
+                <w:noProof/>
+                <w:webHidden/>
+              </w:rPr>
+            </w:r>
+            <w:r>
+              <w:rPr>
+                <w:noProof/>
+                <w:webHidden/>
+              </w:rPr>
+              <w:fldChar w:fldCharType="separate"/>
+            </w:r>
+            <w:r>
+              <w:rPr>
+                <w:noProof/>
+                <w:webHidden/>
+              </w:rPr>
+              <w:t>6</w:t>
             </w:r>
             <w:r>
               <w:rPr>
@@ -954,10 +1051,11 @@
             <w:rPr>
               <w:rFonts w:eastAsiaTheme="minorEastAsia"/>
               <w:noProof/>
+              <w:sz w:val="22"/>
               <w:lang w:eastAsia="fr-FR"/>
             </w:rPr>
           </w:pPr>
-          <w:hyperlink w:anchor="_Toc39360499" w:history="1">
+          <w:hyperlink w:anchor="_Toc40362812" w:history="1">
             <w:r>
               <w:rPr>
                 <w:rStyle w:val="Lienhypertexte"/>
@@ -969,6 +1067,7 @@
               <w:rPr>
                 <w:rFonts w:eastAsiaTheme="minorEastAsia"/>
                 <w:noProof/>
+                <w:sz w:val="22"/>
                 <w:lang w:eastAsia="fr-FR"/>
               </w:rPr>
               <w:tab/>
@@ -978,7 +1077,7 @@
                 <w:rStyle w:val="Lienhypertexte"/>
                 <w:noProof/>
               </w:rPr>
-              <w:t>Code du serveur</w:t>
+              <w:t>Récupération de l’UID</w:t>
             </w:r>
             <w:r>
               <w:rPr>
@@ -999,7 +1098,7 @@
                 <w:noProof/>
                 <w:webHidden/>
               </w:rPr>
-              <w:instrText xml:space="preserve"> PAGEREF _Toc39360499 \h </w:instrText>
+              <w:instrText xml:space="preserve"> PAGEREF _Toc40362812 \h </w:instrText>
             </w:r>
             <w:r>
               <w:rPr>
@@ -1019,89 +1118,7 @@
                 <w:noProof/>
                 <w:webHidden/>
               </w:rPr>
-              <w:t>8</w:t>
-            </w:r>
-            <w:r>
-              <w:rPr>
-                <w:noProof/>
-                <w:webHidden/>
-              </w:rPr>
-              <w:fldChar w:fldCharType="end"/>
-            </w:r>
-          </w:hyperlink>
-        </w:p>
-        <w:p>
-          <w:pPr>
-            <w:pStyle w:val="TM1"/>
-            <w:rPr>
-              <w:rFonts w:eastAsiaTheme="minorEastAsia"/>
-              <w:noProof/>
-              <w:lang w:eastAsia="fr-FR"/>
-            </w:rPr>
-          </w:pPr>
-          <w:hyperlink w:anchor="_Toc39360500" w:history="1">
-            <w:r>
-              <w:rPr>
-                <w:rStyle w:val="Lienhypertexte"/>
-                <w:noProof/>
-              </w:rPr>
-              <w:t>III.</w:t>
-            </w:r>
-            <w:r>
-              <w:rPr>
-                <w:rFonts w:eastAsiaTheme="minorEastAsia"/>
-                <w:noProof/>
-                <w:lang w:eastAsia="fr-FR"/>
-              </w:rPr>
-              <w:tab/>
-            </w:r>
-            <w:r>
-              <w:rPr>
-                <w:rStyle w:val="Lienhypertexte"/>
-                <w:noProof/>
-              </w:rPr>
-              <w:t>Réalisation de l’application :</w:t>
-            </w:r>
-            <w:r>
-              <w:rPr>
-                <w:noProof/>
-                <w:webHidden/>
-              </w:rPr>
-              <w:tab/>
-            </w:r>
-            <w:r>
-              <w:rPr>
-                <w:noProof/>
-                <w:webHidden/>
-              </w:rPr>
-              <w:fldChar w:fldCharType="begin"/>
-            </w:r>
-            <w:r>
-              <w:rPr>
-                <w:noProof/>
-                <w:webHidden/>
-              </w:rPr>
-              <w:instrText xml:space="preserve"> PAGEREF _Toc39360500 \h </w:instrText>
-            </w:r>
-            <w:r>
-              <w:rPr>
-                <w:noProof/>
-                <w:webHidden/>
-              </w:rPr>
-            </w:r>
-            <w:r>
-              <w:rPr>
-                <w:noProof/>
-                <w:webHidden/>
-              </w:rPr>
-              <w:fldChar w:fldCharType="separate"/>
-            </w:r>
-            <w:r>
-              <w:rPr>
-                <w:noProof/>
-                <w:webHidden/>
-              </w:rPr>
-              <w:t>8</w:t>
+              <w:t>6</w:t>
             </w:r>
             <w:r>
               <w:rPr>
@@ -1122,10 +1139,11 @@
             <w:rPr>
               <w:rFonts w:eastAsiaTheme="minorEastAsia"/>
               <w:noProof/>
+              <w:sz w:val="22"/>
               <w:lang w:eastAsia="fr-FR"/>
             </w:rPr>
           </w:pPr>
-          <w:hyperlink w:anchor="_Toc39360501" w:history="1">
+          <w:hyperlink w:anchor="_Toc40362813" w:history="1">
             <w:r>
               <w:rPr>
                 <w:rStyle w:val="Lienhypertexte"/>
@@ -1137,6 +1155,7 @@
               <w:rPr>
                 <w:rFonts w:eastAsiaTheme="minorEastAsia"/>
                 <w:noProof/>
+                <w:sz w:val="22"/>
                 <w:lang w:eastAsia="fr-FR"/>
               </w:rPr>
               <w:tab/>
@@ -1146,7 +1165,7 @@
                 <w:rStyle w:val="Lienhypertexte"/>
                 <w:noProof/>
               </w:rPr>
-              <w:t>Récupération de l’UID</w:t>
+              <w:t>Allumage des LEDs et déclanchement du module relais</w:t>
             </w:r>
             <w:r>
               <w:rPr>
@@ -1167,7 +1186,7 @@
                 <w:noProof/>
                 <w:webHidden/>
               </w:rPr>
-              <w:instrText xml:space="preserve"> PAGEREF _Toc39360501 \h </w:instrText>
+              <w:instrText xml:space="preserve"> PAGEREF _Toc40362813 \h </w:instrText>
             </w:r>
             <w:r>
               <w:rPr>
@@ -1187,7 +1206,7 @@
                 <w:noProof/>
                 <w:webHidden/>
               </w:rPr>
-              <w:t>8</w:t>
+              <w:t>7</w:t>
             </w:r>
             <w:r>
               <w:rPr>
@@ -1208,10 +1227,11 @@
             <w:rPr>
               <w:rFonts w:eastAsiaTheme="minorEastAsia"/>
               <w:noProof/>
+              <w:sz w:val="22"/>
               <w:lang w:eastAsia="fr-FR"/>
             </w:rPr>
           </w:pPr>
-          <w:hyperlink w:anchor="_Toc39360502" w:history="1">
+          <w:hyperlink w:anchor="_Toc40362814" w:history="1">
             <w:r>
               <w:rPr>
                 <w:rStyle w:val="Lienhypertexte"/>
@@ -1223,6 +1243,7 @@
               <w:rPr>
                 <w:rFonts w:eastAsiaTheme="minorEastAsia"/>
                 <w:noProof/>
+                <w:sz w:val="22"/>
                 <w:lang w:eastAsia="fr-FR"/>
               </w:rPr>
               <w:tab/>
@@ -1232,7 +1253,7 @@
                 <w:rStyle w:val="Lienhypertexte"/>
                 <w:noProof/>
               </w:rPr>
-              <w:t>Allumage des LEDs et déclanchement du module relais</w:t>
+              <w:t>Bibliothèque RFID</w:t>
             </w:r>
             <w:r>
               <w:rPr>
@@ -1253,7 +1274,7 @@
                 <w:noProof/>
                 <w:webHidden/>
               </w:rPr>
-              <w:instrText xml:space="preserve"> PAGEREF _Toc39360502 \h </w:instrText>
+              <w:instrText xml:space="preserve"> PAGEREF _Toc40362814 \h </w:instrText>
             </w:r>
             <w:r>
               <w:rPr>
@@ -1273,7 +1294,7 @@
                 <w:noProof/>
                 <w:webHidden/>
               </w:rPr>
-              <w:t>9</w:t>
+              <w:t>8</w:t>
             </w:r>
             <w:r>
               <w:rPr>
@@ -1285,6 +1306,93 @@
           </w:hyperlink>
         </w:p>
         <w:p>
+          <w:pPr>
+            <w:pStyle w:val="TM1"/>
+            <w:rPr>
+              <w:rFonts w:eastAsiaTheme="minorEastAsia"/>
+              <w:noProof/>
+              <w:sz w:val="22"/>
+              <w:lang w:eastAsia="fr-FR"/>
+            </w:rPr>
+          </w:pPr>
+          <w:hyperlink w:anchor="_Toc40362815" w:history="1">
+            <w:r>
+              <w:rPr>
+                <w:rStyle w:val="Lienhypertexte"/>
+                <w:noProof/>
+              </w:rPr>
+              <w:t>IV.</w:t>
+            </w:r>
+            <w:r>
+              <w:rPr>
+                <w:rFonts w:eastAsiaTheme="minorEastAsia"/>
+                <w:noProof/>
+                <w:sz w:val="22"/>
+                <w:lang w:eastAsia="fr-FR"/>
+              </w:rPr>
+              <w:tab/>
+            </w:r>
+            <w:r>
+              <w:rPr>
+                <w:rStyle w:val="Lienhypertexte"/>
+                <w:noProof/>
+              </w:rPr>
+              <w:t>Technologie RFID</w:t>
+            </w:r>
+            <w:r>
+              <w:rPr>
+                <w:noProof/>
+                <w:webHidden/>
+              </w:rPr>
+              <w:tab/>
+            </w:r>
+            <w:r>
+              <w:rPr>
+                <w:noProof/>
+                <w:webHidden/>
+              </w:rPr>
+              <w:fldChar w:fldCharType="begin"/>
+            </w:r>
+            <w:r>
+              <w:rPr>
+                <w:noProof/>
+                <w:webHidden/>
+              </w:rPr>
+              <w:instrText xml:space="preserve"> PAGEREF _Toc40362815 \h </w:instrText>
+            </w:r>
+            <w:r>
+              <w:rPr>
+                <w:noProof/>
+                <w:webHidden/>
+              </w:rPr>
+            </w:r>
+            <w:r>
+              <w:rPr>
+                <w:noProof/>
+                <w:webHidden/>
+              </w:rPr>
+              <w:fldChar w:fldCharType="separate"/>
+            </w:r>
+            <w:r>
+              <w:rPr>
+                <w:noProof/>
+                <w:webHidden/>
+              </w:rPr>
+              <w:t>8</w:t>
+            </w:r>
+            <w:r>
+              <w:rPr>
+                <w:noProof/>
+                <w:webHidden/>
+              </w:rPr>
+              <w:fldChar w:fldCharType="end"/>
+            </w:r>
+          </w:hyperlink>
+        </w:p>
+        <w:p>
+          <w:pPr>
+            <w:spacing w:line="276" w:lineRule="auto"/>
+          </w:pPr>
           <w:r>
             <w:rPr>
               <w:b/>
@@ -1296,9 +1404,6 @@
       </w:sdtContent>
     </w:sdt>
     <w:p/>
-    <w:p/>
-    <w:p/>
-    <w:p/>
     <w:p>
       <w:pPr>
         <w:tabs>
@@ -1308,9 +1413,24 @@
     </w:p>
     <w:p>
       <w:pPr>
+        <w:tabs>
+          <w:tab w:val="left" w:pos="1999"/>
+        </w:tabs>
+      </w:pPr>
+    </w:p>
+    <w:p>
+      <w:pPr>
+        <w:tabs>
+          <w:tab w:val="left" w:pos="1999"/>
+        </w:tabs>
+      </w:pPr>
+    </w:p>
+    <w:p>
+      <w:pPr>
         <w:pStyle w:val="Titre1"/>
-      </w:pPr>
-      <w:bookmarkStart w:id="0" w:name="_Toc39360491"/>
+        <w:spacing w:line="276" w:lineRule="auto"/>
+      </w:pPr>
+      <w:bookmarkStart w:id="0" w:name="_Toc40362803"/>
       <w:r>
         <w:lastRenderedPageBreak/>
         <w:t>Introduction :</w:t>
@@ -1320,18 +1440,29 @@
     <w:p>
       <w:pPr>
         <w:pStyle w:val="Titre4"/>
+        <w:spacing w:line="276" w:lineRule="auto"/>
       </w:pPr>
       <w:r>
         <w:t>Rappel du cahier des charges :</w:t>
       </w:r>
     </w:p>
-    <w:p/>
-    <w:p>
+    <w:p>
+      <w:pPr>
+        <w:spacing w:line="276" w:lineRule="auto"/>
+      </w:pPr>
+    </w:p>
+    <w:p>
+      <w:pPr>
+        <w:spacing w:line="276" w:lineRule="auto"/>
+      </w:pPr>
       <w:r>
         <w:t>Afin que la partie se déroule correctement un système pour les « médaillons » est à fournir.</w:t>
       </w:r>
     </w:p>
     <w:p>
+      <w:pPr>
+        <w:spacing w:line="276" w:lineRule="auto"/>
+      </w:pPr>
       <w:r>
         <w:t xml:space="preserve">Ce système sera au cœur même de la salle de l’escape </w:t>
       </w:r>
@@ -1351,6 +1482,7 @@
           <w:ilvl w:val="0"/>
           <w:numId w:val="9"/>
         </w:numPr>
+        <w:spacing w:line="276" w:lineRule="auto"/>
       </w:pPr>
       <w:r>
         <w:t>Le lecteur RFID doit pouvoir lire un UID (</w:t>
@@ -1373,6 +1505,7 @@
           <w:ilvl w:val="0"/>
           <w:numId w:val="9"/>
         </w:numPr>
+        <w:spacing w:line="276" w:lineRule="auto"/>
       </w:pPr>
       <w:r>
         <w:t xml:space="preserve">Utiliser </w:t>
@@ -1426,6 +1559,7 @@
           <w:ilvl w:val="0"/>
           <w:numId w:val="9"/>
         </w:numPr>
+        <w:spacing w:line="276" w:lineRule="auto"/>
       </w:pPr>
       <w:r>
         <w:t>Le superviseur doit p</w:t>
@@ -1457,6 +1591,7 @@
           <w:ilvl w:val="0"/>
           <w:numId w:val="9"/>
         </w:numPr>
+        <w:spacing w:line="276" w:lineRule="auto"/>
       </w:pPr>
       <w:r>
         <w:t>Le joueur doit pouvoir constater l’a</w:t>
@@ -1505,6 +1640,7 @@
           <w:ilvl w:val="0"/>
           <w:numId w:val="9"/>
         </w:numPr>
+        <w:spacing w:line="276" w:lineRule="auto"/>
       </w:pPr>
       <w:r>
         <w:t xml:space="preserve">Dans le cas </w:t>
@@ -1532,141 +1668,43 @@
           <w:ilvl w:val="0"/>
           <w:numId w:val="9"/>
         </w:numPr>
+        <w:spacing w:line="276" w:lineRule="auto"/>
       </w:pPr>
       <w:r>
         <w:t>L’application de supervisions doit pouvoir détecter l’ordre de fin de partie via un système serveur socket.</w:t>
       </w:r>
     </w:p>
-    <w:p/>
-    <w:p/>
+    <w:p>
+      <w:pPr>
+        <w:pStyle w:val="Paragraphedeliste"/>
+        <w:spacing w:line="276" w:lineRule="auto"/>
+      </w:pPr>
+    </w:p>
+    <w:p>
+      <w:pPr>
+        <w:pStyle w:val="Titre1"/>
+        <w:spacing w:line="276" w:lineRule="auto"/>
+      </w:pPr>
+      <w:bookmarkStart w:id="1" w:name="_Toc40362804"/>
+      <w:r>
+        <w:t>Réalisation du projet :</w:t>
+      </w:r>
+      <w:bookmarkEnd w:id="1"/>
+    </w:p>
     <w:p>
       <w:pPr>
         <w:tabs>
           <w:tab w:val="left" w:pos="1999"/>
         </w:tabs>
-      </w:pPr>
-    </w:p>
-    <w:p>
-      <w:pPr>
-        <w:tabs>
-          <w:tab w:val="left" w:pos="1999"/>
-        </w:tabs>
-      </w:pPr>
-    </w:p>
-    <w:p>
-      <w:pPr>
-        <w:tabs>
-          <w:tab w:val="left" w:pos="1999"/>
-        </w:tabs>
-      </w:pPr>
-    </w:p>
-    <w:p>
-      <w:pPr>
-        <w:tabs>
-          <w:tab w:val="left" w:pos="1999"/>
-        </w:tabs>
-      </w:pPr>
-    </w:p>
-    <w:p>
-      <w:pPr>
-        <w:tabs>
-          <w:tab w:val="left" w:pos="1999"/>
-        </w:tabs>
-      </w:pPr>
-    </w:p>
-    <w:p>
-      <w:pPr>
-        <w:tabs>
-          <w:tab w:val="left" w:pos="1999"/>
-        </w:tabs>
-      </w:pPr>
-    </w:p>
-    <w:p>
-      <w:pPr>
-        <w:tabs>
-          <w:tab w:val="left" w:pos="1999"/>
-        </w:tabs>
-      </w:pPr>
-    </w:p>
-    <w:p>
-      <w:pPr>
-        <w:tabs>
-          <w:tab w:val="left" w:pos="1999"/>
-        </w:tabs>
-      </w:pPr>
-    </w:p>
-    <w:p>
-      <w:pPr>
-        <w:tabs>
-          <w:tab w:val="left" w:pos="1999"/>
-        </w:tabs>
-      </w:pPr>
-    </w:p>
-    <w:p>
-      <w:pPr>
-        <w:tabs>
-          <w:tab w:val="left" w:pos="1999"/>
-        </w:tabs>
-      </w:pPr>
-    </w:p>
-    <w:p>
-      <w:pPr>
-        <w:tabs>
-          <w:tab w:val="left" w:pos="1999"/>
-        </w:tabs>
-      </w:pPr>
-    </w:p>
-    <w:p>
-      <w:pPr>
-        <w:tabs>
-          <w:tab w:val="left" w:pos="1999"/>
-        </w:tabs>
-      </w:pPr>
-    </w:p>
-    <w:p>
-      <w:pPr>
-        <w:tabs>
-          <w:tab w:val="left" w:pos="1999"/>
-        </w:tabs>
-      </w:pPr>
-    </w:p>
-    <w:p>
-      <w:pPr>
-        <w:tabs>
-          <w:tab w:val="left" w:pos="1999"/>
-        </w:tabs>
-      </w:pPr>
-    </w:p>
-    <w:p>
-      <w:pPr>
-        <w:tabs>
-          <w:tab w:val="left" w:pos="1999"/>
-        </w:tabs>
-      </w:pPr>
-    </w:p>
-    <w:p>
-      <w:pPr>
-        <w:pStyle w:val="Titre1"/>
-      </w:pPr>
-      <w:bookmarkStart w:id="1" w:name="_Toc39360492"/>
-      <w:r>
-        <w:lastRenderedPageBreak/>
-        <w:t>Réalisation du projet :</w:t>
-      </w:r>
-      <w:bookmarkEnd w:id="1"/>
-    </w:p>
-    <w:p>
-      <w:pPr>
-        <w:tabs>
-          <w:tab w:val="left" w:pos="1999"/>
-        </w:tabs>
+        <w:spacing w:line="276" w:lineRule="auto"/>
       </w:pPr>
     </w:p>
     <w:p>
       <w:pPr>
         <w:pStyle w:val="Titre2"/>
-      </w:pPr>
-      <w:bookmarkStart w:id="2" w:name="_Toc39360493"/>
+        <w:spacing w:line="276" w:lineRule="auto"/>
+      </w:pPr>
+      <w:bookmarkStart w:id="2" w:name="_Toc40362805"/>
       <w:r>
         <w:t>Rappel de la tâche de l’étudiant</w:t>
       </w:r>
@@ -1675,8 +1713,15 @@
         <w:t xml:space="preserve"> </w:t>
       </w:r>
     </w:p>
-    <w:p/>
-    <w:p>
+    <w:p>
+      <w:pPr>
+        <w:spacing w:line="276" w:lineRule="auto"/>
+      </w:pPr>
+    </w:p>
+    <w:p>
+      <w:pPr>
+        <w:spacing w:line="276" w:lineRule="auto"/>
+      </w:pPr>
       <w:r>
         <w:t xml:space="preserve">Au sein de ce projet d’escape </w:t>
       </w:r>
@@ -1696,6 +1741,7 @@
           <w:ilvl w:val="1"/>
           <w:numId w:val="2"/>
         </w:numPr>
+        <w:spacing w:line="276" w:lineRule="auto"/>
       </w:pPr>
       <w:r>
         <w:t>La détections des « médaillons ».</w:t>
@@ -1708,6 +1754,7 @@
           <w:ilvl w:val="1"/>
           <w:numId w:val="2"/>
         </w:numPr>
+        <w:spacing w:line="276" w:lineRule="auto"/>
       </w:pPr>
       <w:r>
         <w:t>L’allumage des différentes LED.</w:t>
@@ -1720,6 +1767,7 @@
           <w:ilvl w:val="1"/>
           <w:numId w:val="2"/>
         </w:numPr>
+        <w:spacing w:line="276" w:lineRule="auto"/>
       </w:pPr>
       <w:r>
         <w:t>L’ouverture de la porte.</w:t>
@@ -1732,6 +1780,7 @@
           <w:ilvl w:val="1"/>
           <w:numId w:val="2"/>
         </w:numPr>
+        <w:spacing w:line="276" w:lineRule="auto"/>
       </w:pPr>
       <w:r>
         <w:t xml:space="preserve">La communication entre </w:t>
@@ -1741,6 +1790,9 @@
       </w:r>
     </w:p>
     <w:p>
+      <w:pPr>
+        <w:spacing w:line="276" w:lineRule="auto"/>
+      </w:pPr>
       <w:r>
         <w:t xml:space="preserve">Le langage python est utilisé avec différentes librairies, comme </w:t>
       </w:r>
@@ -1778,7 +1830,11 @@
       </w:r>
     </w:p>
     <w:p>
-      <w:r>
+      <w:pPr>
+        <w:spacing w:line="276" w:lineRule="auto"/>
+      </w:pPr>
+      <w:r>
+        <w:lastRenderedPageBreak/>
         <w:t>Le système doit être développé sur une carte Raspberry</w:t>
       </w:r>
       <w:r>
@@ -1808,31 +1864,18 @@
         <w:t>Elle permet le contrôle à distance via un protocole TCP.</w:t>
       </w:r>
     </w:p>
-    <w:p/>
-    <w:p/>
-    <w:p/>
-    <w:p/>
-    <w:p/>
-    <w:p/>
-    <w:p/>
-    <w:p/>
-    <w:p/>
-    <w:p/>
-    <w:p/>
-    <w:p/>
-    <w:p/>
-    <w:p/>
-    <w:p/>
-    <w:p/>
-    <w:p/>
-    <w:p/>
+    <w:p>
+      <w:pPr>
+        <w:spacing w:line="276" w:lineRule="auto"/>
+      </w:pPr>
+    </w:p>
     <w:p>
       <w:pPr>
         <w:pStyle w:val="Titre2"/>
-      </w:pPr>
-      <w:bookmarkStart w:id="3" w:name="_Toc39360494"/>
-      <w:r>
-        <w:lastRenderedPageBreak/>
+        <w:spacing w:line="276" w:lineRule="auto"/>
+      </w:pPr>
+      <w:bookmarkStart w:id="3" w:name="_Toc40362806"/>
+      <w:r>
         <w:t>Communication entre les différents éléments</w:t>
       </w:r>
       <w:bookmarkEnd w:id="3"/>
@@ -1840,15 +1883,14 @@
         <w:t xml:space="preserve"> </w:t>
       </w:r>
     </w:p>
-    <w:p/>
-    <w:p>
-      <w:pPr>
+    <w:p>
+      <w:pPr>
+        <w:spacing w:line="276" w:lineRule="auto"/>
         <w:ind w:left="426"/>
         <w:rPr>
           <w:i/>
           <w:iCs/>
           <w:color w:val="2F5496" w:themeColor="accent1" w:themeShade="BF"/>
-          <w:sz w:val="24"/>
           <w:szCs w:val="24"/>
         </w:rPr>
       </w:pPr>
@@ -1857,21 +1899,24 @@
           <w:i/>
           <w:iCs/>
           <w:color w:val="2F5496" w:themeColor="accent1" w:themeShade="BF"/>
-          <w:sz w:val="24"/>
           <w:szCs w:val="24"/>
         </w:rPr>
         <w:t>Synoptique</w:t>
       </w:r>
     </w:p>
     <w:p>
+      <w:pPr>
+        <w:spacing w:line="276" w:lineRule="auto"/>
+        <w:jc w:val="center"/>
+      </w:pPr>
       <w:r>
         <w:rPr>
           <w:noProof/>
         </w:rPr>
         <w:drawing>
-          <wp:inline distT="0" distB="0" distL="0" distR="0" wp14:anchorId="4FE089C1" wp14:editId="47409E46">
-            <wp:extent cx="6057900" cy="8027421"/>
-            <wp:effectExtent l="0" t="0" r="0" b="0"/>
+          <wp:inline distT="0" distB="0" distL="0" distR="0" wp14:anchorId="4FE089C1" wp14:editId="43089FE3">
+            <wp:extent cx="5324475" cy="6282858"/>
+            <wp:effectExtent l="0" t="0" r="0" b="3810"/>
             <wp:docPr id="8" name="Image 8"/>
             <wp:cNvGraphicFramePr>
               <a:graphicFrameLocks xmlns:a="http://schemas.openxmlformats.org/drawingml/2006/main" noChangeAspect="1"/>
@@ -1901,7 +1946,7 @@
                   <pic:spPr bwMode="auto">
                     <a:xfrm>
                       <a:off x="0" y="0"/>
-                      <a:ext cx="6288584" cy="8333105"/>
+                      <a:ext cx="5665907" cy="6685746"/>
                     </a:xfrm>
                     <a:prstGeom prst="rect">
                       <a:avLst/>
@@ -1919,23 +1964,34 @@
       </w:r>
     </w:p>
     <w:p>
+      <w:pPr>
+        <w:spacing w:line="276" w:lineRule="auto"/>
+      </w:pPr>
+      <w:r>
+        <w:t>L’ordinateur de supervision, le routeur wifi ainsi que Raspberry sont adressés en IP statiques.</w:t>
+      </w:r>
+    </w:p>
+    <w:p>
+      <w:pPr>
+        <w:pStyle w:val="Titre2"/>
+        <w:spacing w:line="276" w:lineRule="auto"/>
+      </w:pPr>
+      <w:bookmarkStart w:id="4" w:name="_Toc40362807"/>
       <w:r>
         <w:lastRenderedPageBreak/>
-        <w:t>L’ordinateur de supervision, le routeur wifi ainsi que Raspberry sont adressés en IP statiques.</w:t>
-      </w:r>
-    </w:p>
-    <w:p>
-      <w:pPr>
-        <w:pStyle w:val="Titre2"/>
-      </w:pPr>
-      <w:bookmarkStart w:id="4" w:name="_Toc39360495"/>
-      <w:r>
         <w:t>Communication</w:t>
       </w:r>
       <w:bookmarkEnd w:id="4"/>
     </w:p>
-    <w:p/>
-    <w:p>
+    <w:p>
+      <w:pPr>
+        <w:spacing w:line="276" w:lineRule="auto"/>
+      </w:pPr>
+    </w:p>
+    <w:p>
+      <w:pPr>
+        <w:spacing w:line="276" w:lineRule="auto"/>
+      </w:pPr>
       <w:r>
         <w:t xml:space="preserve">Le bus SPI (Serial </w:t>
       </w:r>
@@ -1970,6 +2026,9 @@
       </w:r>
     </w:p>
     <w:p>
+      <w:pPr>
+        <w:spacing w:line="276" w:lineRule="auto"/>
+      </w:pPr>
       <w:r>
         <w:t xml:space="preserve">Ce modèle possède </w:t>
       </w:r>
@@ -2002,6 +2061,7 @@
           <w:ilvl w:val="0"/>
           <w:numId w:val="12"/>
         </w:numPr>
+        <w:spacing w:line="276" w:lineRule="auto"/>
       </w:pPr>
       <w:r>
         <w:t>SCK – Consacrer à l’horloge et gé</w:t>
@@ -2029,6 +2089,7 @@
           <w:ilvl w:val="0"/>
           <w:numId w:val="12"/>
         </w:numPr>
+        <w:spacing w:line="276" w:lineRule="auto"/>
       </w:pPr>
       <w:r>
         <w:t>MOSI – M</w:t>
@@ -2059,6 +2120,7 @@
           <w:ilvl w:val="0"/>
           <w:numId w:val="12"/>
         </w:numPr>
+        <w:spacing w:line="276" w:lineRule="auto"/>
       </w:pPr>
       <w:r>
         <w:t>MISO –</w:t>
@@ -2086,6 +2148,7 @@
           <w:ilvl w:val="0"/>
           <w:numId w:val="12"/>
         </w:numPr>
+        <w:spacing w:line="276" w:lineRule="auto"/>
       </w:pPr>
       <w:r>
         <w:t>NSS –</w:t>
@@ -2101,6 +2164,9 @@
       </w:r>
     </w:p>
     <w:p>
+      <w:pPr>
+        <w:spacing w:line="276" w:lineRule="auto"/>
+      </w:pPr>
       <w:r>
         <w:t>Les 4 interfaces restante sont :</w:t>
       </w:r>
@@ -2112,6 +2178,7 @@
           <w:ilvl w:val="0"/>
           <w:numId w:val="12"/>
         </w:numPr>
+        <w:spacing w:line="276" w:lineRule="auto"/>
       </w:pPr>
       <w:r>
         <w:t>VCC</w:t>
@@ -2133,6 +2200,7 @@
           <w:ilvl w:val="0"/>
           <w:numId w:val="12"/>
         </w:numPr>
+        <w:spacing w:line="276" w:lineRule="auto"/>
       </w:pPr>
       <w:r>
         <w:t>GND – La terre.</w:t>
@@ -2145,6 +2213,7 @@
           <w:ilvl w:val="0"/>
           <w:numId w:val="12"/>
         </w:numPr>
+        <w:spacing w:line="276" w:lineRule="auto"/>
       </w:pPr>
       <w:r>
         <w:t>RST – Permet la réinitialisation et la mise hors tension du module.</w:t>
@@ -2157,6 +2226,7 @@
           <w:ilvl w:val="0"/>
           <w:numId w:val="12"/>
         </w:numPr>
+        <w:spacing w:line="276" w:lineRule="auto"/>
       </w:pPr>
       <w:r>
         <w:t>IRQ – Permet une interruption, cela alerte le module quand un ta</w:t>
@@ -2165,19 +2235,31 @@
         <w:t>g RFID se trouve à proximité</w:t>
       </w:r>
     </w:p>
-    <w:p/>
+    <w:p>
+      <w:pPr>
+        <w:spacing w:line="276" w:lineRule="auto"/>
+      </w:pPr>
+    </w:p>
     <w:p>
       <w:pPr>
         <w:pStyle w:val="Titre2"/>
-      </w:pPr>
-      <w:bookmarkStart w:id="5" w:name="_Toc39360496"/>
+        <w:spacing w:line="276" w:lineRule="auto"/>
+      </w:pPr>
+      <w:bookmarkStart w:id="5" w:name="_Toc40362808"/>
       <w:r>
         <w:t>Chronogrammes</w:t>
       </w:r>
       <w:bookmarkEnd w:id="5"/>
     </w:p>
-    <w:p/>
-    <w:p>
+    <w:p>
+      <w:pPr>
+        <w:spacing w:line="276" w:lineRule="auto"/>
+      </w:pPr>
+    </w:p>
+    <w:p>
+      <w:pPr>
+        <w:spacing w:line="276" w:lineRule="auto"/>
+      </w:pPr>
       <w:r>
         <w:t xml:space="preserve">Dans </w:t>
       </w:r>
@@ -2227,6 +2309,7 @@
     <w:p>
       <w:pPr>
         <w:keepNext/>
+        <w:spacing w:line="276" w:lineRule="auto"/>
       </w:pPr>
       <w:r>
         <w:rPr>
@@ -2288,6 +2371,7 @@
     <w:p>
       <w:pPr>
         <w:pStyle w:val="Lgende"/>
+        <w:spacing w:line="276" w:lineRule="auto"/>
         <w:rPr>
           <w:noProof/>
         </w:rPr>
@@ -2295,51 +2379,66 @@
       <w:r>
         <w:t xml:space="preserve">Chronogramme </w:t>
       </w:r>
-      <w:fldSimple w:instr=" SEQ Chronogramme \* ARABIC ">
-        <w:r>
-          <w:rPr>
-            <w:noProof/>
-          </w:rPr>
-          <w:t>1</w:t>
-        </w:r>
-      </w:fldSimple>
-    </w:p>
-    <w:p/>
-    <w:p/>
-    <w:p/>
-    <w:p/>
-    <w:p/>
-    <w:p/>
-    <w:p/>
-    <w:p>
-      <w:r>
-        <w:lastRenderedPageBreak/>
-        <w:t xml:space="preserve">Dans le second chronogramme </w:t>
-      </w:r>
-      <w:r>
-        <w:t xml:space="preserve">on voit comment se passe </w:t>
-      </w:r>
-      <w:r>
-        <w:t>la</w:t>
-      </w:r>
-      <w:r>
-        <w:t xml:space="preserve"> transaction d’</w:t>
-      </w:r>
-      <w:r>
-        <w:t>un octet, le bite de poids fort (MSB) est transmis en premier</w:t>
-      </w:r>
-      <w:r>
-        <w:t>.</w:t>
-      </w:r>
-    </w:p>
-    <w:p>
-      <w:pPr>
-        <w:keepNext/>
-      </w:pPr>
+      <w:r>
+        <w:fldChar w:fldCharType="begin"/>
+      </w:r>
+      <w:r>
+        <w:instrText xml:space="preserve"> SEQ Chronogramme \* ARABIC </w:instrText>
+      </w:r>
+      <w:r>
+        <w:fldChar w:fldCharType="separate"/>
+      </w:r>
       <w:r>
         <w:rPr>
           <w:noProof/>
         </w:rPr>
+        <w:t>1</w:t>
+      </w:r>
+      <w:r>
+        <w:rPr>
+          <w:noProof/>
+        </w:rPr>
+        <w:fldChar w:fldCharType="end"/>
+      </w:r>
+    </w:p>
+    <w:p>
+      <w:pPr>
+        <w:spacing w:line="276" w:lineRule="auto"/>
+      </w:pPr>
+    </w:p>
+    <w:p>
+      <w:pPr>
+        <w:spacing w:line="276" w:lineRule="auto"/>
+      </w:pPr>
+      <w:r>
+        <w:t xml:space="preserve">Dans le second chronogramme </w:t>
+      </w:r>
+      <w:r>
+        <w:t xml:space="preserve">on voit comment se passe </w:t>
+      </w:r>
+      <w:r>
+        <w:t>la</w:t>
+      </w:r>
+      <w:r>
+        <w:t xml:space="preserve"> transaction d’</w:t>
+      </w:r>
+      <w:r>
+        <w:t>un octet, le bite de poids fort (MSB) est transmis en premier</w:t>
+      </w:r>
+      <w:r>
+        <w:t>.</w:t>
+      </w:r>
+    </w:p>
+    <w:p>
+      <w:pPr>
+        <w:keepNext/>
+        <w:spacing w:line="276" w:lineRule="auto"/>
+      </w:pPr>
+      <w:r>
+        <w:rPr>
+          <w:noProof/>
+        </w:rPr>
+        <w:lastRenderedPageBreak/>
         <w:drawing>
           <wp:inline distT="0" distB="0" distL="0" distR="0" wp14:anchorId="6A64F29F" wp14:editId="06EBC370">
             <wp:extent cx="6181955" cy="981075"/>
@@ -2396,32 +2495,58 @@
     <w:p>
       <w:pPr>
         <w:pStyle w:val="Lgende"/>
+        <w:spacing w:line="276" w:lineRule="auto"/>
       </w:pPr>
       <w:r>
         <w:t xml:space="preserve">Chronogramme </w:t>
       </w:r>
-      <w:fldSimple w:instr=" SEQ Chronogramme \* ARABIC ">
-        <w:r>
-          <w:rPr>
-            <w:noProof/>
-          </w:rPr>
-          <w:t>2</w:t>
-        </w:r>
-      </w:fldSimple>
-    </w:p>
-    <w:p/>
+      <w:r>
+        <w:fldChar w:fldCharType="begin"/>
+      </w:r>
+      <w:r>
+        <w:instrText xml:space="preserve"> SEQ Chronogramme \* ARABIC </w:instrText>
+      </w:r>
+      <w:r>
+        <w:fldChar w:fldCharType="separate"/>
+      </w:r>
+      <w:r>
+        <w:rPr>
+          <w:noProof/>
+        </w:rPr>
+        <w:t>2</w:t>
+      </w:r>
+      <w:r>
+        <w:rPr>
+          <w:noProof/>
+        </w:rPr>
+        <w:fldChar w:fldCharType="end"/>
+      </w:r>
+    </w:p>
+    <w:p>
+      <w:pPr>
+        <w:spacing w:line="276" w:lineRule="auto"/>
+      </w:pPr>
+    </w:p>
     <w:p>
       <w:pPr>
         <w:pStyle w:val="Titre2"/>
-      </w:pPr>
-      <w:bookmarkStart w:id="6" w:name="_Toc39360497"/>
+        <w:spacing w:line="276" w:lineRule="auto"/>
+      </w:pPr>
+      <w:bookmarkStart w:id="6" w:name="_Toc40362809"/>
       <w:r>
         <w:t>Système socket</w:t>
       </w:r>
       <w:bookmarkEnd w:id="6"/>
     </w:p>
-    <w:p/>
-    <w:p>
+    <w:p>
+      <w:pPr>
+        <w:spacing w:line="276" w:lineRule="auto"/>
+      </w:pPr>
+    </w:p>
+    <w:p>
+      <w:pPr>
+        <w:spacing w:line="276" w:lineRule="auto"/>
+      </w:pPr>
       <w:r>
         <w:t>Pour envoyer l’ordre de fin partie un système de</w:t>
       </w:r>
@@ -2441,11 +2566,17 @@
       </w:r>
     </w:p>
     <w:p>
+      <w:pPr>
+        <w:spacing w:line="276" w:lineRule="auto"/>
+      </w:pPr>
       <w:r>
         <w:t xml:space="preserve">Pour ce faire les informations suivantes sont requises : </w:t>
       </w:r>
     </w:p>
     <w:p>
+      <w:pPr>
+        <w:spacing w:line="276" w:lineRule="auto"/>
+      </w:pPr>
       <w:r>
         <w:t xml:space="preserve">Pour le client : </w:t>
       </w:r>
@@ -2457,6 +2588,7 @@
           <w:ilvl w:val="0"/>
           <w:numId w:val="12"/>
         </w:numPr>
+        <w:spacing w:line="276" w:lineRule="auto"/>
       </w:pPr>
       <w:r>
         <w:t xml:space="preserve">Adresse IP : </w:t>
@@ -2479,6 +2611,7 @@
           <w:ilvl w:val="0"/>
           <w:numId w:val="12"/>
         </w:numPr>
+        <w:spacing w:line="276" w:lineRule="auto"/>
       </w:pPr>
       <w:r>
         <w:t>Port</w:t>
@@ -2495,6 +2628,9 @@
       </w:r>
     </w:p>
     <w:p>
+      <w:pPr>
+        <w:spacing w:line="276" w:lineRule="auto"/>
+      </w:pPr>
       <w:r>
         <w:t xml:space="preserve">Pour le serveur : </w:t>
       </w:r>
@@ -2506,6 +2642,7 @@
           <w:ilvl w:val="0"/>
           <w:numId w:val="12"/>
         </w:numPr>
+        <w:spacing w:line="276" w:lineRule="auto"/>
       </w:pPr>
       <w:r>
         <w:t xml:space="preserve">Adresse IP : </w:t>
@@ -2535,6 +2672,7 @@
           <w:ilvl w:val="0"/>
           <w:numId w:val="12"/>
         </w:numPr>
+        <w:spacing w:line="276" w:lineRule="auto"/>
       </w:pPr>
       <w:r>
         <w:t xml:space="preserve">Port : </w:t>
@@ -2549,14 +2687,16 @@
     </w:p>
     <w:p>
       <w:pPr>
+        <w:spacing w:line="276" w:lineRule="auto"/>
         <w:ind w:left="360"/>
       </w:pPr>
     </w:p>
     <w:p>
       <w:pPr>
         <w:pStyle w:val="Titre2"/>
-      </w:pPr>
-      <w:bookmarkStart w:id="7" w:name="_Toc39360498"/>
+        <w:spacing w:line="276" w:lineRule="auto"/>
+      </w:pPr>
+      <w:bookmarkStart w:id="7" w:name="_Toc40362810"/>
       <w:r>
         <w:t xml:space="preserve">Code du </w:t>
       </w:r>
@@ -2568,8 +2708,15 @@
         <w:t xml:space="preserve"> </w:t>
       </w:r>
     </w:p>
-    <w:p/>
-    <w:p>
+    <w:p>
+      <w:pPr>
+        <w:spacing w:line="276" w:lineRule="auto"/>
+      </w:pPr>
+    </w:p>
+    <w:p>
+      <w:pPr>
+        <w:spacing w:line="276" w:lineRule="auto"/>
+      </w:pPr>
       <w:r>
         <w:t xml:space="preserve">Afin que l’application puisse </w:t>
       </w:r>
@@ -2597,17 +2744,25 @@
     </w:p>
     <w:p>
       <w:pPr>
+        <w:spacing w:line="276" w:lineRule="auto"/>
         <w:jc w:val="left"/>
+      </w:pPr>
+    </w:p>
+    <w:p>
+      <w:pPr>
+        <w:spacing w:line="276" w:lineRule="auto"/>
+        <w:jc w:val="center"/>
       </w:pPr>
       <w:r>
         <w:rPr>
           <w:noProof/>
         </w:rPr>
+        <w:lastRenderedPageBreak/>
         <w:drawing>
-          <wp:inline distT="0" distB="0" distL="0" distR="0" wp14:anchorId="18B9A05B" wp14:editId="225A4531">
-            <wp:extent cx="4448175" cy="1943100"/>
-            <wp:effectExtent l="0" t="0" r="9525" b="0"/>
-            <wp:docPr id="6" name="Image 6"/>
+          <wp:inline distT="0" distB="0" distL="0" distR="0" wp14:anchorId="0D3A36CA" wp14:editId="6DB2A78D">
+            <wp:extent cx="5415311" cy="2143125"/>
+            <wp:effectExtent l="0" t="0" r="0" b="0"/>
+            <wp:docPr id="14" name="Image 14"/>
             <wp:cNvGraphicFramePr>
               <a:graphicFrameLocks xmlns:a="http://schemas.openxmlformats.org/drawingml/2006/main" noChangeAspect="1"/>
             </wp:cNvGraphicFramePr>
@@ -2636,7 +2791,7 @@
                   <pic:spPr bwMode="auto">
                     <a:xfrm>
                       <a:off x="0" y="0"/>
-                      <a:ext cx="4448175" cy="1943100"/>
+                      <a:ext cx="5445961" cy="2155255"/>
                     </a:xfrm>
                     <a:prstGeom prst="rect">
                       <a:avLst/>
@@ -2645,14 +2800,6 @@
                     <a:ln>
                       <a:noFill/>
                     </a:ln>
-                    <a:effectLst>
-                      <a:glow>
-                        <a:schemeClr val="tx1"/>
-                      </a:glow>
-                      <a:outerShdw sx="1000" sy="1000" algn="ctr" rotWithShape="0">
-                        <a:srgbClr val="000000"/>
-                      </a:outerShdw>
-                    </a:effectLst>
                   </pic:spPr>
                 </pic:pic>
               </a:graphicData>
@@ -2662,6 +2809,9 @@
       </w:r>
     </w:p>
     <w:p>
+      <w:pPr>
+        <w:spacing w:line="276" w:lineRule="auto"/>
+      </w:pPr>
       <w:r>
         <w:t xml:space="preserve">La méthode </w:t>
       </w:r>
@@ -2674,10 +2824,7 @@
         <w:t>import</w:t>
       </w:r>
       <w:r>
-        <w:rPr>
-          <w:color w:val="2F5496" w:themeColor="accent1" w:themeShade="BF"/>
-        </w:rPr>
-        <w:t xml:space="preserve"> </w:t>
+        <w:t xml:space="preserve">, ligne 1, permet </w:t>
       </w:r>
       <w:r>
         <w:t>d’accéder à différent</w:t>
@@ -2696,8 +2843,10 @@
       </w:r>
     </w:p>
     <w:p>
-      <w:r>
-        <w:lastRenderedPageBreak/>
+      <w:pPr>
+        <w:spacing w:line="276" w:lineRule="auto"/>
+      </w:pPr>
+      <w:r>
         <w:t>Par la suite on définit l’</w:t>
       </w:r>
       <w:proofErr w:type="spellStart"/>
@@ -2717,7 +2866,6 @@
       <w:r>
         <w:t xml:space="preserve">socket avec la méthode </w:t>
       </w:r>
-      <w:proofErr w:type="gramStart"/>
       <w:r>
         <w:rPr>
           <w:i/>
@@ -2727,7 +2875,6 @@
         <w:t>socket(</w:t>
       </w:r>
       <w:proofErr w:type="spellStart"/>
-      <w:proofErr w:type="gramEnd"/>
       <w:r>
         <w:rPr>
           <w:i/>
@@ -2764,13 +2911,16 @@
         <w:t>)</w:t>
       </w:r>
       <w:r>
-        <w:rPr>
-          <w:color w:val="2F5496" w:themeColor="accent1" w:themeShade="BF"/>
-        </w:rPr>
-        <w:t xml:space="preserve"> </w:t>
-      </w:r>
-      <w:r>
-        <w:t xml:space="preserve">puis on envoie un requête de connexion au serveur </w:t>
+        <w:t xml:space="preserve">, ligne 6, </w:t>
+      </w:r>
+      <w:r>
+        <w:t>puis on envoie un</w:t>
+      </w:r>
+      <w:r>
+        <w:t>e</w:t>
+      </w:r>
+      <w:r>
+        <w:t xml:space="preserve"> requête de connexion au serveur </w:t>
       </w:r>
       <w:r>
         <w:t xml:space="preserve">avec la méthode </w:t>
@@ -2794,7 +2944,7 @@
         <w:t>()</w:t>
       </w:r>
       <w:r>
-        <w:t>.</w:t>
+        <w:t>, ligne 7.</w:t>
       </w:r>
       <w:r>
         <w:t xml:space="preserve"> </w:t>
@@ -2806,7 +2956,6 @@
         <w:t xml:space="preserve">message de fin avec la méthode </w:t>
       </w:r>
       <w:proofErr w:type="spellStart"/>
-      <w:proofErr w:type="gramStart"/>
       <w:r>
         <w:rPr>
           <w:i/>
@@ -2816,7 +2965,6 @@
         <w:t>socket.send</w:t>
       </w:r>
       <w:proofErr w:type="spellEnd"/>
-      <w:proofErr w:type="gramEnd"/>
       <w:r>
         <w:rPr>
           <w:i/>
@@ -2826,13 +2974,16 @@
         <w:t>()</w:t>
       </w:r>
       <w:r>
-        <w:rPr>
-          <w:color w:val="2F5496" w:themeColor="accent1" w:themeShade="BF"/>
-        </w:rPr>
-        <w:t xml:space="preserve"> </w:t>
-      </w:r>
-      <w:r>
-        <w:t xml:space="preserve">puis en ferme le socket avec </w:t>
+        <w:t xml:space="preserve">, ligne 10, </w:t>
+      </w:r>
+      <w:r>
+        <w:t xml:space="preserve">puis </w:t>
+      </w:r>
+      <w:r>
+        <w:t>o</w:t>
+      </w:r>
+      <w:r>
+        <w:t xml:space="preserve">n ferme le socket avec </w:t>
       </w:r>
       <w:proofErr w:type="spellStart"/>
       <w:r>
@@ -2853,117 +3004,136 @@
         <w:t>()</w:t>
       </w:r>
       <w:r>
+        <w:t>, ligne 12.</w:t>
+      </w:r>
+    </w:p>
+    <w:p>
+      <w:pPr>
+        <w:spacing w:line="276" w:lineRule="auto"/>
+      </w:pPr>
+    </w:p>
+    <w:p>
+      <w:pPr>
+        <w:pStyle w:val="Titre1"/>
+        <w:spacing w:line="276" w:lineRule="auto"/>
+      </w:pPr>
+      <w:bookmarkStart w:id="8" w:name="_Toc40362811"/>
+      <w:r>
+        <w:t>Réalisation de l’application :</w:t>
+      </w:r>
+      <w:bookmarkEnd w:id="8"/>
+    </w:p>
+    <w:p>
+      <w:pPr>
+        <w:spacing w:line="276" w:lineRule="auto"/>
+      </w:pPr>
+    </w:p>
+    <w:p>
+      <w:pPr>
+        <w:spacing w:line="276" w:lineRule="auto"/>
+      </w:pPr>
+      <w:r>
+        <w:t xml:space="preserve">Afin que la partie </w:t>
+      </w:r>
+      <w:r>
+        <w:t xml:space="preserve">la partie </w:t>
+      </w:r>
+      <w:r>
+        <w:t>se</w:t>
+      </w:r>
+      <w:r>
+        <w:t xml:space="preserve"> déroule</w:t>
+      </w:r>
+      <w:r>
+        <w:t>,</w:t>
+      </w:r>
+      <w:r>
+        <w:t xml:space="preserve"> il est nécessaire d’avoir</w:t>
+      </w:r>
+      <w:r>
+        <w:t xml:space="preserve"> une application qui permettra</w:t>
+      </w:r>
+      <w:r>
+        <w:t xml:space="preserve"> de détecter les médaillons, allumer les </w:t>
+      </w:r>
+      <w:proofErr w:type="spellStart"/>
+      <w:r>
+        <w:t>LEDs</w:t>
+      </w:r>
+      <w:proofErr w:type="spellEnd"/>
+      <w:r>
+        <w:t>, déclencher le module relais</w:t>
+      </w:r>
+      <w:r>
+        <w:t xml:space="preserve"> et enfin envoyer l’ordre de fin partie comme </w:t>
+      </w:r>
+      <w:r>
+        <w:t>si les médaillons sont bien placer</w:t>
+      </w:r>
+      <w:r>
         <w:t>.</w:t>
       </w:r>
     </w:p>
     <w:p>
       <w:pPr>
+        <w:spacing w:line="276" w:lineRule="auto"/>
+      </w:pPr>
+    </w:p>
+    <w:p>
+      <w:pPr>
         <w:pStyle w:val="Titre2"/>
       </w:pPr>
-      <w:bookmarkStart w:id="8" w:name="_Toc39360499"/>
-      <w:r>
-        <w:t>Code du serveur</w:t>
-      </w:r>
-      <w:bookmarkEnd w:id="8"/>
-    </w:p>
-    <w:p>
-      <w:r>
-        <w:t>Encore à étudier </w:t>
-      </w:r>
-    </w:p>
-    <w:p/>
-    <w:p>
-      <w:pPr>
-        <w:pStyle w:val="Titre1"/>
-      </w:pPr>
-      <w:bookmarkStart w:id="9" w:name="_Toc39360500"/>
-      <w:r>
-        <w:t>Réalisation de l’application :</w:t>
+      <w:bookmarkStart w:id="9" w:name="_Toc40362812"/>
+      <w:r>
+        <w:t>Récupération de l’UID</w:t>
       </w:r>
       <w:bookmarkEnd w:id="9"/>
     </w:p>
-    <w:p/>
-    <w:p>
-      <w:r>
-        <w:t xml:space="preserve">Afin que la partie </w:t>
-      </w:r>
-      <w:r>
-        <w:t xml:space="preserve">la partie </w:t>
-      </w:r>
-      <w:r>
-        <w:t>se</w:t>
-      </w:r>
-      <w:r>
-        <w:t xml:space="preserve"> déroule</w:t>
-      </w:r>
-      <w:r>
-        <w:t>,</w:t>
-      </w:r>
-      <w:r>
-        <w:t xml:space="preserve"> il est nécessaire d’avoir</w:t>
-      </w:r>
-      <w:r>
-        <w:t xml:space="preserve"> une application qui permettra</w:t>
-      </w:r>
-      <w:r>
-        <w:t xml:space="preserve"> de détecter les médaillons, allumer les </w:t>
-      </w:r>
-      <w:proofErr w:type="spellStart"/>
-      <w:r>
-        <w:t>LEDs</w:t>
-      </w:r>
-      <w:proofErr w:type="spellEnd"/>
-      <w:r>
-        <w:t>, déclencher le module relais</w:t>
-      </w:r>
-      <w:r>
-        <w:t xml:space="preserve"> et enfin envoyer l’ordre de fin partie comme </w:t>
-      </w:r>
-      <w:r>
-        <w:t>si les médaillons sont bien placer</w:t>
+    <w:p>
+      <w:pPr>
+        <w:spacing w:line="276" w:lineRule="auto"/>
+      </w:pPr>
+    </w:p>
+    <w:p>
+      <w:pPr>
+        <w:spacing w:line="276" w:lineRule="auto"/>
+      </w:pPr>
+      <w:r>
+        <w:t>En premier lieu il faut pour le superviseur pouvoir récupérer l’UID d’un badge RFID dans le cas d’une perte et/ou vol.</w:t>
+      </w:r>
+    </w:p>
+    <w:p>
+      <w:pPr>
+        <w:spacing w:line="276" w:lineRule="auto"/>
+      </w:pPr>
+      <w:r>
+        <w:t>Pour ce faire le code suivant est utilisé</w:t>
       </w:r>
       <w:r>
         <w:t>.</w:t>
       </w:r>
     </w:p>
-    <w:p/>
-    <w:p>
-      <w:pPr>
-        <w:pStyle w:val="Titre2"/>
-      </w:pPr>
-      <w:bookmarkStart w:id="10" w:name="_Toc39360501"/>
-      <w:r>
-        <w:t>Récupération de l’UID</w:t>
-      </w:r>
-      <w:bookmarkEnd w:id="10"/>
-    </w:p>
-    <w:p/>
-    <w:p>
-      <w:r>
-        <w:t>En premier lieu il faut pour le superviseur pouvoir récupérer l’UID d’un badge RFID dans le cas d’une perte et/ou vol.</w:t>
-      </w:r>
-    </w:p>
-    <w:p>
-      <w:r>
-        <w:t>Pour ce faire le code suivant est utilisé</w:t>
-      </w:r>
-      <w:r>
-        <w:t>.</w:t>
-      </w:r>
-    </w:p>
-    <w:p>
-      <w:pPr>
+    <w:p>
+      <w:pPr>
+        <w:spacing w:line="276" w:lineRule="auto"/>
         <w:jc w:val="left"/>
+      </w:pPr>
+    </w:p>
+    <w:p>
+      <w:pPr>
+        <w:spacing w:line="276" w:lineRule="auto"/>
+        <w:jc w:val="center"/>
       </w:pPr>
       <w:r>
         <w:rPr>
           <w:noProof/>
         </w:rPr>
+        <w:lastRenderedPageBreak/>
         <w:drawing>
-          <wp:inline distT="0" distB="0" distL="0" distR="0" wp14:anchorId="1543A8FE" wp14:editId="229A0902">
-            <wp:extent cx="2924175" cy="2619375"/>
-            <wp:effectExtent l="0" t="0" r="0" b="9525"/>
-            <wp:docPr id="5" name="Image 5"/>
+          <wp:inline distT="0" distB="0" distL="0" distR="0" wp14:anchorId="642C2D23" wp14:editId="662172BB">
+            <wp:extent cx="6694200" cy="1990725"/>
+            <wp:effectExtent l="0" t="0" r="0" b="0"/>
+            <wp:docPr id="7" name="Image 7"/>
             <wp:cNvGraphicFramePr>
               <a:graphicFrameLocks xmlns:a="http://schemas.openxmlformats.org/drawingml/2006/main" noChangeAspect="1"/>
             </wp:cNvGraphicFramePr>
@@ -2992,7 +3162,7 @@
                   <pic:spPr bwMode="auto">
                     <a:xfrm>
                       <a:off x="0" y="0"/>
-                      <a:ext cx="2924175" cy="2619375"/>
+                      <a:ext cx="6716618" cy="1997392"/>
                     </a:xfrm>
                     <a:prstGeom prst="rect">
                       <a:avLst/>
@@ -3011,7 +3181,7 @@
     </w:p>
     <w:p>
       <w:pPr>
-        <w:jc w:val="left"/>
+        <w:spacing w:line="276" w:lineRule="auto"/>
       </w:pPr>
       <w:r>
         <w:t>Dans un premier temps importe le module RFID depuis la librairie « pi-rc522 »</w:t>
@@ -3025,72 +3195,45 @@
           <w:iCs/>
           <w:color w:val="2F5496" w:themeColor="accent1" w:themeShade="BF"/>
         </w:rPr>
-        <w:t xml:space="preserve">rc522 = </w:t>
-      </w:r>
-      <w:proofErr w:type="gramStart"/>
+        <w:t>rc522 = RFID()</w:t>
+      </w:r>
+      <w:r>
+        <w:t>, ligne 2</w:t>
+      </w:r>
+      <w:r>
+        <w:t>.</w:t>
+      </w:r>
+    </w:p>
+    <w:p>
+      <w:pPr>
+        <w:spacing w:line="276" w:lineRule="auto"/>
+      </w:pPr>
+      <w:r>
+        <w:t xml:space="preserve">Ensuite on crée une boucle infinie pour lire en boucle. Dans cette boucle on utilise la fonction </w:t>
+      </w:r>
+      <w:proofErr w:type="spellStart"/>
       <w:r>
         <w:rPr>
           <w:i/>
           <w:iCs/>
           <w:color w:val="2F5496" w:themeColor="accent1" w:themeShade="BF"/>
         </w:rPr>
-        <w:t>RFID(</w:t>
-      </w:r>
-      <w:proofErr w:type="gramEnd"/>
+        <w:t>wait_for_tag</w:t>
+      </w:r>
+      <w:proofErr w:type="spellEnd"/>
       <w:r>
         <w:rPr>
           <w:i/>
           <w:iCs/>
           <w:color w:val="2F5496" w:themeColor="accent1" w:themeShade="BF"/>
         </w:rPr>
-        <w:t>)</w:t>
-      </w:r>
-      <w:r>
-        <w:t>.</w:t>
-      </w:r>
-    </w:p>
-    <w:p>
-      <w:pPr>
-        <w:jc w:val="left"/>
-      </w:pPr>
-      <w:r>
-        <w:t xml:space="preserve">Ensuite on crée une boucle infinie pour lire en boucle. Dans cette boucle on utilise la fonction </w:t>
-      </w:r>
-      <w:proofErr w:type="spellStart"/>
-      <w:r>
-        <w:rPr>
-          <w:i/>
-          <w:iCs/>
-          <w:color w:val="2F5496" w:themeColor="accent1" w:themeShade="BF"/>
-        </w:rPr>
-        <w:t>wait_for_</w:t>
-      </w:r>
-      <w:proofErr w:type="gramStart"/>
-      <w:r>
-        <w:rPr>
-          <w:i/>
-          <w:iCs/>
-          <w:color w:val="2F5496" w:themeColor="accent1" w:themeShade="BF"/>
-        </w:rPr>
-        <w:t>tag</w:t>
-      </w:r>
-      <w:proofErr w:type="spellEnd"/>
-      <w:r>
-        <w:rPr>
-          <w:i/>
-          <w:iCs/>
-          <w:color w:val="2F5496" w:themeColor="accent1" w:themeShade="BF"/>
-        </w:rPr>
-        <w:t>(</w:t>
-      </w:r>
-      <w:proofErr w:type="gramEnd"/>
-      <w:r>
-        <w:rPr>
-          <w:i/>
-          <w:iCs/>
-          <w:color w:val="2F5496" w:themeColor="accent1" w:themeShade="BF"/>
-        </w:rPr>
-        <w:t>)</w:t>
+        <w:t>()</w:t>
+      </w:r>
+      <w:r>
+        <w:t xml:space="preserve">, ligne </w:t>
+      </w:r>
+      <w:r>
+        <w:t>13,</w:t>
       </w:r>
       <w:r>
         <w:rPr>
@@ -3105,7 +3248,6 @@
         <w:t xml:space="preserve"> avec </w:t>
       </w:r>
       <w:proofErr w:type="spellStart"/>
-      <w:proofErr w:type="gramStart"/>
       <w:r>
         <w:rPr>
           <w:i/>
@@ -3121,16 +3263,13 @@
           <w:iCs/>
           <w:color w:val="2F5496" w:themeColor="accent1" w:themeShade="BF"/>
         </w:rPr>
-        <w:t>(</w:t>
-      </w:r>
-      <w:proofErr w:type="gramEnd"/>
-      <w:r>
-        <w:rPr>
-          <w:i/>
-          <w:iCs/>
-          <w:color w:val="2F5496" w:themeColor="accent1" w:themeShade="BF"/>
-        </w:rPr>
-        <w:t>)</w:t>
+        <w:t>()</w:t>
+      </w:r>
+      <w:r>
+        <w:t xml:space="preserve">, ligne </w:t>
+      </w:r>
+      <w:r>
+        <w:t>14</w:t>
       </w:r>
       <w:r>
         <w:rPr>
@@ -3160,23 +3299,46 @@
         <w:t>()</w:t>
       </w:r>
       <w:r>
-        <w:t>, ça arrive si plusieurs badge passent à porter en même temps.</w:t>
+        <w:t>,</w:t>
+      </w:r>
+      <w:r>
+        <w:t xml:space="preserve"> ligne </w:t>
+      </w:r>
+      <w:r>
+        <w:t xml:space="preserve">16, </w:t>
+      </w:r>
+      <w:r>
+        <w:t>ça arrive si plusieurs badge passent à porter en même temps.</w:t>
       </w:r>
       <w:r>
         <w:t xml:space="preserve"> Puis un on affiche UID unique du badge avec </w:t>
       </w:r>
       <w:proofErr w:type="spellStart"/>
-      <w:proofErr w:type="gramStart"/>
-      <w:r>
+      <w:r>
+        <w:rPr>
+          <w:i/>
+          <w:iCs/>
+          <w:color w:val="2F5496" w:themeColor="accent1" w:themeShade="BF"/>
+        </w:rPr>
         <w:t>str</w:t>
       </w:r>
       <w:proofErr w:type="spellEnd"/>
       <w:r>
-        <w:t>(</w:t>
-      </w:r>
-      <w:proofErr w:type="gramEnd"/>
-      <w:r>
-        <w:t xml:space="preserve">). Pour la fin on attend 1 pour ne pas lire le badge des centaines de fois en quelques </w:t>
+        <w:rPr>
+          <w:i/>
+          <w:iCs/>
+          <w:color w:val="2F5496" w:themeColor="accent1" w:themeShade="BF"/>
+        </w:rPr>
+        <w:t>()</w:t>
+      </w:r>
+      <w:r>
+        <w:t xml:space="preserve">, ligne </w:t>
+      </w:r>
+      <w:r>
+        <w:t>18</w:t>
+      </w:r>
+      <w:r>
+        <w:t xml:space="preserve">. Pour la fin on attend 1 pour ne pas lire le badge des centaines de fois en quelques </w:t>
       </w:r>
       <w:proofErr w:type="spellStart"/>
       <w:r>
@@ -3187,7 +3349,6 @@
         <w:t xml:space="preserve"> avec </w:t>
       </w:r>
       <w:proofErr w:type="spellStart"/>
-      <w:proofErr w:type="gramStart"/>
       <w:r>
         <w:rPr>
           <w:i/>
@@ -3203,28 +3364,37 @@
           <w:iCs/>
           <w:color w:val="2F5496" w:themeColor="accent1" w:themeShade="BF"/>
         </w:rPr>
-        <w:t>(</w:t>
-      </w:r>
-      <w:proofErr w:type="gramEnd"/>
-      <w:r>
-        <w:rPr>
-          <w:i/>
-          <w:iCs/>
-          <w:color w:val="2F5496" w:themeColor="accent1" w:themeShade="BF"/>
-        </w:rPr>
-        <w:t>1)</w:t>
-      </w:r>
-      <w:r>
-        <w:t>, 1 étant 1 seconde.</w:t>
-      </w:r>
+        <w:t>(1)</w:t>
+      </w:r>
+      <w:r>
+        <w:t>,</w:t>
+      </w:r>
+      <w:r>
+        <w:t xml:space="preserve"> </w:t>
+      </w:r>
+      <w:r>
+        <w:t xml:space="preserve">ligne </w:t>
+      </w:r>
+      <w:r>
+        <w:t>19,</w:t>
+      </w:r>
+      <w:r>
+        <w:t xml:space="preserve"> 1 étant 1 seconde.</w:t>
+      </w:r>
+    </w:p>
+    <w:p>
+      <w:pPr>
+        <w:spacing w:line="276" w:lineRule="auto"/>
+        <w:jc w:val="left"/>
+      </w:pPr>
     </w:p>
     <w:p>
       <w:pPr>
         <w:pStyle w:val="Titre2"/>
-      </w:pPr>
-      <w:bookmarkStart w:id="11" w:name="_Toc39360502"/>
-      <w:r>
-        <w:lastRenderedPageBreak/>
+        <w:spacing w:line="276" w:lineRule="auto"/>
+      </w:pPr>
+      <w:bookmarkStart w:id="10" w:name="_Toc40362813"/>
+      <w:r>
         <w:t xml:space="preserve">Allumage des </w:t>
       </w:r>
       <w:proofErr w:type="spellStart"/>
@@ -3235,25 +3405,46 @@
       <w:r>
         <w:t xml:space="preserve"> et déclanchement du module relais</w:t>
       </w:r>
-      <w:bookmarkEnd w:id="11"/>
-    </w:p>
-    <w:p/>
-    <w:p>
+      <w:bookmarkEnd w:id="10"/>
+    </w:p>
+    <w:p>
+      <w:pPr>
+        <w:spacing w:line="276" w:lineRule="auto"/>
+      </w:pPr>
+    </w:p>
+    <w:p>
+      <w:pPr>
+        <w:spacing w:line="276" w:lineRule="auto"/>
+      </w:pPr>
       <w:r>
         <w:t>L’allumage de la LED doit pouvoir se faire dans la seconde en fonction de l’état du capteur donc si un badge RFID est proximité ou non. Pour cela le code suivant est utilisé.</w:t>
       </w:r>
     </w:p>
-    <w:p/>
-    <w:p>
+    <w:p>
+      <w:pPr>
+        <w:spacing w:line="276" w:lineRule="auto"/>
+      </w:pPr>
+    </w:p>
+    <w:p>
+      <w:pPr>
+        <w:spacing w:line="276" w:lineRule="auto"/>
+      </w:pPr>
+    </w:p>
+    <w:p>
+      <w:pPr>
+        <w:spacing w:line="276" w:lineRule="auto"/>
+        <w:jc w:val="center"/>
+      </w:pPr>
       <w:r>
         <w:rPr>
           <w:noProof/>
         </w:rPr>
+        <w:lastRenderedPageBreak/>
         <w:drawing>
-          <wp:inline distT="0" distB="0" distL="0" distR="0" wp14:anchorId="28AECBD7" wp14:editId="514DDC37">
-            <wp:extent cx="3895725" cy="4572000"/>
-            <wp:effectExtent l="0" t="0" r="9525" b="0"/>
-            <wp:docPr id="11" name="Image 11"/>
+          <wp:inline distT="0" distB="0" distL="0" distR="0" wp14:anchorId="78EA3675" wp14:editId="63143483">
+            <wp:extent cx="4467225" cy="5001350"/>
+            <wp:effectExtent l="0" t="0" r="0" b="8890"/>
+            <wp:docPr id="10" name="Image 10"/>
             <wp:cNvGraphicFramePr>
               <a:graphicFrameLocks xmlns:a="http://schemas.openxmlformats.org/drawingml/2006/main" noChangeAspect="1"/>
             </wp:cNvGraphicFramePr>
@@ -3261,7 +3452,7 @@
               <a:graphicData uri="http://schemas.openxmlformats.org/drawingml/2006/picture">
                 <pic:pic xmlns:pic="http://schemas.openxmlformats.org/drawingml/2006/picture">
                   <pic:nvPicPr>
-                    <pic:cNvPr id="0" name="Picture 4"/>
+                    <pic:cNvPr id="0" name="Picture 2"/>
                     <pic:cNvPicPr>
                       <a:picLocks noChangeAspect="1" noChangeArrowheads="1"/>
                     </pic:cNvPicPr>
@@ -3282,7 +3473,7 @@
                   <pic:spPr bwMode="auto">
                     <a:xfrm>
                       <a:off x="0" y="0"/>
-                      <a:ext cx="3895725" cy="4572000"/>
+                      <a:ext cx="4479204" cy="5014761"/>
                     </a:xfrm>
                     <a:prstGeom prst="rect">
                       <a:avLst/>
@@ -3300,19 +3491,29 @@
       </w:r>
     </w:p>
     <w:p>
+      <w:pPr>
+        <w:spacing w:line="276" w:lineRule="auto"/>
+      </w:pPr>
       <w:r>
         <w:t xml:space="preserve">Une fois qu’un UID </w:t>
       </w:r>
-      <w:proofErr w:type="gramStart"/>
       <w:r>
         <w:t>a</w:t>
       </w:r>
       <w:r>
-        <w:t xml:space="preserve"> été</w:t>
-      </w:r>
-      <w:proofErr w:type="gramEnd"/>
-      <w:r>
-        <w:t xml:space="preserve"> récupérer on peut </w:t>
+        <w:t xml:space="preserve"> été récupérer</w:t>
+      </w:r>
+      <w:r>
+        <w:t xml:space="preserve">, ligne </w:t>
+      </w:r>
+      <w:r>
+        <w:t>10</w:t>
+      </w:r>
+      <w:r>
+        <w:t>,</w:t>
+      </w:r>
+      <w:r>
+        <w:t xml:space="preserve"> on peut </w:t>
       </w:r>
       <w:r>
         <w:t>l’utiliser</w:t>
@@ -3332,23 +3533,16 @@
       <w:r>
         <w:t xml:space="preserve">le contrôle du GPIO avec </w:t>
       </w:r>
-      <w:proofErr w:type="gramStart"/>
       <w:r>
         <w:rPr>
           <w:i/>
           <w:iCs/>
           <w:color w:val="2F5496" w:themeColor="accent1" w:themeShade="BF"/>
         </w:rPr>
-        <w:t>setup(</w:t>
-      </w:r>
-      <w:proofErr w:type="gramEnd"/>
-      <w:r>
-        <w:rPr>
-          <w:i/>
-          <w:iCs/>
-          <w:color w:val="2F5496" w:themeColor="accent1" w:themeShade="BF"/>
-        </w:rPr>
-        <w:t>LED,GPIO.OUT)</w:t>
+        <w:t>setup(LED,GPIO.OUT)</w:t>
+      </w:r>
+      <w:r>
+        <w:t>, ligne 9,</w:t>
       </w:r>
       <w:r>
         <w:t xml:space="preserve"> </w:t>
@@ -3371,6 +3565,12 @@
         <w:t>output(LED,GPIO.LOW)</w:t>
       </w:r>
       <w:r>
+        <w:t xml:space="preserve">, ligne </w:t>
+      </w:r>
+      <w:r>
+        <w:t>15</w:t>
+      </w:r>
+      <w:r>
         <w:t xml:space="preserve">. Ensuite on reprend la boucle d’écoute décrit précédemment </w:t>
       </w:r>
       <w:r>
@@ -3382,42 +3582,216 @@
       <w:r>
         <w:t xml:space="preserve">Si l’UID est valide on allume la LED avec </w:t>
       </w:r>
-      <w:proofErr w:type="gramStart"/>
       <w:r>
         <w:rPr>
           <w:i/>
           <w:iCs/>
           <w:color w:val="2F5496" w:themeColor="accent1" w:themeShade="BF"/>
         </w:rPr>
-        <w:t>output(</w:t>
-      </w:r>
-      <w:proofErr w:type="gramEnd"/>
+        <w:t>output(LED,GPIO.HIGH)</w:t>
+      </w:r>
+      <w:r>
+        <w:t xml:space="preserve">, ligne </w:t>
+      </w:r>
+      <w:r>
+        <w:t>25</w:t>
+      </w:r>
+      <w:r>
+        <w:t>,</w:t>
+      </w:r>
+      <w:r>
+        <w:t xml:space="preserve"> puis on attend 1 seconde et on éteint la LED. Si le badge reste à porter du lecteur RFID </w:t>
+      </w:r>
+      <w:r>
+        <w:t xml:space="preserve">la LED restera allumer car </w:t>
+      </w:r>
+      <w:r>
+        <w:t>la boucle est infinie.</w:t>
+      </w:r>
+    </w:p>
+    <w:p>
+      <w:pPr>
+        <w:spacing w:line="276" w:lineRule="auto"/>
+      </w:pPr>
+      <w:r>
+        <w:t>Pour le déclanchement du module relais on utilise sensiblement la même démarche</w:t>
+      </w:r>
+      <w:r>
+        <w:t>, seul le temps d’attente est différent pour permettre aux joueurs d’avoir un délai suffisant pour sortir de la salle</w:t>
+      </w:r>
+      <w:r>
+        <w:t xml:space="preserve">. </w:t>
+      </w:r>
+    </w:p>
+    <w:p>
+      <w:pPr>
+        <w:spacing w:line="276" w:lineRule="auto"/>
+      </w:pPr>
+    </w:p>
+    <w:p>
+      <w:pPr>
+        <w:spacing w:line="276" w:lineRule="auto"/>
+      </w:pPr>
+    </w:p>
+    <w:p>
+      <w:pPr>
+        <w:pStyle w:val="Titre2"/>
+      </w:pPr>
+      <w:bookmarkStart w:id="11" w:name="_Toc40362814"/>
+      <w:r>
+        <w:lastRenderedPageBreak/>
+        <w:t>Bibliothèque RFID</w:t>
+      </w:r>
+      <w:bookmarkEnd w:id="11"/>
+    </w:p>
+    <w:p/>
+    <w:p>
+      <w:r>
+        <w:t>La bibliothèque principale utilisé pour le contrôle des lecteurs RFID est « pi-rc522 »</w:t>
+      </w:r>
+      <w:r>
+        <w:t xml:space="preserve">, cette libraire est basée sur </w:t>
+      </w:r>
+      <w:r>
+        <w:t>une autre librairie, la</w:t>
+      </w:r>
+      <w:r>
+        <w:t xml:space="preserve"> « MFRC522 » qui n’est malheureusement plus à jour.</w:t>
+      </w:r>
+      <w:r>
+        <w:t xml:space="preserve"> </w:t>
+      </w:r>
+    </w:p>
+    <w:p>
+      <w:r>
+        <w:rPr>
+          <w:noProof/>
+        </w:rPr>
+        <w:drawing>
+          <wp:inline distT="0" distB="0" distL="0" distR="0" wp14:anchorId="455C5283" wp14:editId="71DF6299">
+            <wp:extent cx="5562600" cy="3305175"/>
+            <wp:effectExtent l="0" t="0" r="0" b="9525"/>
+            <wp:docPr id="15" name="Image 15"/>
+            <wp:cNvGraphicFramePr>
+              <a:graphicFrameLocks xmlns:a="http://schemas.openxmlformats.org/drawingml/2006/main" noChangeAspect="1"/>
+            </wp:cNvGraphicFramePr>
+            <a:graphic xmlns:a="http://schemas.openxmlformats.org/drawingml/2006/main">
+              <a:graphicData uri="http://schemas.openxmlformats.org/drawingml/2006/picture">
+                <pic:pic xmlns:pic="http://schemas.openxmlformats.org/drawingml/2006/picture">
+                  <pic:nvPicPr>
+                    <pic:cNvPr id="0" name="Picture 4"/>
+                    <pic:cNvPicPr>
+                      <a:picLocks noChangeAspect="1" noChangeArrowheads="1"/>
+                    </pic:cNvPicPr>
+                  </pic:nvPicPr>
+                  <pic:blipFill>
+                    <a:blip r:embed="rId17">
+                      <a:extLst>
+                        <a:ext uri="{28A0092B-C50C-407E-A947-70E740481C1C}">
+                          <a14:useLocalDpi xmlns:a14="http://schemas.microsoft.com/office/drawing/2010/main" val="0"/>
+                        </a:ext>
+                      </a:extLst>
+                    </a:blip>
+                    <a:srcRect/>
+                    <a:stretch>
+                      <a:fillRect/>
+                    </a:stretch>
+                  </pic:blipFill>
+                  <pic:spPr bwMode="auto">
+                    <a:xfrm>
+                      <a:off x="0" y="0"/>
+                      <a:ext cx="5562600" cy="3305175"/>
+                    </a:xfrm>
+                    <a:prstGeom prst="rect">
+                      <a:avLst/>
+                    </a:prstGeom>
+                    <a:noFill/>
+                    <a:ln>
+                      <a:noFill/>
+                    </a:ln>
+                  </pic:spPr>
+                </pic:pic>
+              </a:graphicData>
+            </a:graphic>
+          </wp:inline>
+        </w:drawing>
+      </w:r>
+    </w:p>
+    <w:p>
+      <w:r>
+        <w:t>Sur la ligne 40 on définit plusieurs chose</w:t>
+      </w:r>
+      <w:r>
+        <w:t>s,</w:t>
+      </w:r>
+      <w:r>
+        <w:t xml:space="preserve"> le </w:t>
+      </w:r>
       <w:r>
         <w:rPr>
           <w:i/>
           <w:iCs/>
           <w:color w:val="2F5496" w:themeColor="accent1" w:themeShade="BF"/>
         </w:rPr>
-        <w:t>LED,GPIO.HIGH)</w:t>
-      </w:r>
-      <w:r>
-        <w:t xml:space="preserve"> puis on attend 1 seconde et on éteint la LED. Si le badge reste à porter du lecteur RFID </w:t>
-      </w:r>
-      <w:r>
-        <w:t xml:space="preserve">la LED restera allumer car </w:t>
-      </w:r>
-      <w:r>
-        <w:t>la boucle est infinie.</w:t>
-      </w:r>
-    </w:p>
-    <w:p>
-      <w:r>
-        <w:t xml:space="preserve">Pour le déclanchement du module relais on utilise sensiblement la même démarche. </w:t>
-      </w:r>
+        <w:t>bus=0</w:t>
+      </w:r>
+      <w:r>
+        <w:t xml:space="preserve"> définit le si on utilise le bus SPI 1 ou 2 car une </w:t>
+      </w:r>
+      <w:proofErr w:type="spellStart"/>
+      <w:r>
+        <w:t>raspberry</w:t>
+      </w:r>
+      <w:proofErr w:type="spellEnd"/>
+      <w:r>
+        <w:t xml:space="preserve"> peu en gérer deux.</w:t>
+      </w:r>
+      <w:r>
+        <w:t xml:space="preserve"> Le </w:t>
+      </w:r>
+      <w:proofErr w:type="spellStart"/>
+      <w:r>
+        <w:rPr>
+          <w:i/>
+          <w:iCs/>
+          <w:color w:val="2F5496" w:themeColor="accent1" w:themeShade="BF"/>
+        </w:rPr>
+        <w:t>device</w:t>
+      </w:r>
+      <w:proofErr w:type="spellEnd"/>
+      <w:r>
+        <w:rPr>
+          <w:i/>
+          <w:iCs/>
+          <w:color w:val="2F5496" w:themeColor="accent1" w:themeShade="BF"/>
+        </w:rPr>
+        <w:t>=0</w:t>
+      </w:r>
+      <w:r>
+        <w:rPr>
+          <w:i/>
+          <w:iCs/>
+          <w:color w:val="2F5496" w:themeColor="accent1" w:themeShade="BF"/>
+        </w:rPr>
+        <w:t xml:space="preserve"> </w:t>
+      </w:r>
+      <w:r>
+        <w:t xml:space="preserve">définit le pin qui de contrôle du lecteur RFID </w:t>
+      </w:r>
+    </w:p>
+    <w:p>
+      <w:pPr>
+        <w:pStyle w:val="Titre1"/>
+      </w:pPr>
+      <w:bookmarkStart w:id="12" w:name="_Toc40362815"/>
+      <w:r>
+        <w:t>Technologie RFID</w:t>
+      </w:r>
+      <w:bookmarkEnd w:id="12"/>
     </w:p>
     <w:sectPr>
-      <w:headerReference w:type="default" r:id="rId17"/>
-      <w:footerReference w:type="default" r:id="rId18"/>
+      <w:headerReference w:type="default" r:id="rId18"/>
+      <w:footerReference w:type="default" r:id="rId19"/>
       <w:pgSz w:w="11906" w:h="16838"/>
       <w:pgMar w:top="1440" w:right="1080" w:bottom="1440" w:left="1080" w:header="510" w:footer="567" w:gutter="0"/>
       <w:cols w:space="708"/>
@@ -3468,15 +3842,7 @@
       <w:jc w:val="center"/>
     </w:pPr>
     <w:r>
-      <w:t xml:space="preserve">C.DOHIN, </w:t>
-    </w:r>
-    <w:proofErr w:type="gramStart"/>
-    <w:r>
-      <w:t>G.MONVOISIN</w:t>
-    </w:r>
-    <w:proofErr w:type="gramEnd"/>
-    <w:r>
-      <w:t xml:space="preserve">, N.GUIGAND                   </w:t>
+      <w:t xml:space="preserve">C.DOHIN, G.MONVOISIN, N.GUIGAND                   </w:t>
     </w:r>
     <w:r>
       <w:tab/>
@@ -3504,7 +3870,7 @@
         <w:i/>
         <w:noProof/>
       </w:rPr>
-      <w:t>03/05/2020</w:t>
+      <w:t>14/05/2020</w:t>
     </w:r>
     <w:r>
       <w:rPr>
@@ -3573,6 +3939,8 @@
       <w:fldChar w:fldCharType="end"/>
     </w:r>
   </w:p>
+  <w:p/>
+  <w:p/>
 </w:ftr>
 </file>
 
@@ -3744,9 +4112,6 @@
       </w:drawing>
     </w:r>
     <w:r>
-      <w:rPr>
-        <w:sz w:val="24"/>
-      </w:rPr>
       <w:t>SFL6 – Escape Game Téléthon</w:t>
     </w:r>
     <w:r>
@@ -3757,7 +4122,7 @@
     </w:r>
     <w:r>
       <w:tab/>
-      <w:t xml:space="preserve">                  </w:t>
+      <w:t xml:space="preserve">                </w:t>
     </w:r>
     <w:r>
       <w:rPr>
@@ -3781,9 +4146,6 @@
   <w:p>
     <w:pPr>
       <w:pStyle w:val="En-tte"/>
-      <w:rPr>
-        <w:sz w:val="24"/>
-      </w:rPr>
     </w:pPr>
   </w:p>
 </w:hdr>
@@ -5024,6 +5386,12 @@
   </w:num>
   <w:num w:numId="12">
     <w:abstractNumId w:val="3"/>
+  </w:num>
+  <w:num w:numId="13">
+    <w:abstractNumId w:val="10"/>
+    <w:lvlOverride w:ilvl="0">
+      <w:startOverride w:val="1"/>
+    </w:lvlOverride>
   </w:num>
 </w:numbering>
 </file>
@@ -5426,10 +5794,13 @@
   <w:style w:type="paragraph" w:default="1" w:styleId="Normal">
     <w:name w:val="Normal"/>
     <w:qFormat/>
-    <w:rsid w:val="007D369A"/>
+    <w:rsid w:val="00C74C3E"/>
     <w:pPr>
       <w:jc w:val="both"/>
     </w:pPr>
+    <w:rPr>
+      <w:sz w:val="24"/>
+    </w:rPr>
   </w:style>
   <w:style w:type="paragraph" w:styleId="Titre1">
     <w:name w:val="heading 1"/>
@@ -5505,7 +5876,6 @@
     <w:rPr>
       <w:rFonts w:asciiTheme="majorHAnsi" w:eastAsiaTheme="majorEastAsia" w:hAnsiTheme="majorHAnsi" w:cstheme="majorBidi"/>
       <w:color w:val="1F3763" w:themeColor="accent1" w:themeShade="7F"/>
-      <w:sz w:val="24"/>
       <w:szCs w:val="24"/>
     </w:rPr>
   </w:style>
@@ -6078,6 +6448,12 @@
 </file>
 
 <file path=customXml/item1.xml><?xml version="1.0" encoding="utf-8"?>
+<p:properties xmlns:p="http://schemas.microsoft.com/office/2006/metadata/properties" xmlns:xsi="http://www.w3.org/2001/XMLSchema-instance" xmlns:pc="http://schemas.microsoft.com/office/infopath/2007/PartnerControls">
+  <documentManagement/>
+</p:properties>
+</file>
+
+<file path=customXml/item2.xml><?xml version="1.0" encoding="utf-8"?>
 <ct:contentTypeSchema xmlns:ct="http://schemas.microsoft.com/office/2006/metadata/contentType" xmlns:ma="http://schemas.microsoft.com/office/2006/metadata/properties/metaAttributes" ct:_="" ma:_="" ma:contentTypeName="Document" ma:contentTypeID="0x01010078E12B7ED4F45F469A3BB4708EBA1047" ma:contentTypeVersion="10" ma:contentTypeDescription="Crée un document." ma:contentTypeScope="" ma:versionID="605e75f0a715e9af5c8f2e8e9084a287">
   <xsd:schema xmlns:xsd="http://www.w3.org/2001/XMLSchema" xmlns:xs="http://www.w3.org/2001/XMLSchema" xmlns:p="http://schemas.microsoft.com/office/2006/metadata/properties" xmlns:ns3="e2792e6f-ab6b-465c-b2e9-dbb542980a21" xmlns:ns4="2d532438-4350-4d82-8e3a-4f3dad757230" targetNamespace="http://schemas.microsoft.com/office/2006/metadata/properties" ma:root="true" ma:fieldsID="8c216af3487f2b5fdbd477b05d214516" ns3:_="" ns4:_="">
     <xsd:import namespace="e2792e6f-ab6b-465c-b2e9-dbb542980a21"/>
@@ -6280,12 +6656,6 @@
 </ct:contentTypeSchema>
 </file>
 
-<file path=customXml/item2.xml><?xml version="1.0" encoding="utf-8"?>
-<p:properties xmlns:p="http://schemas.microsoft.com/office/2006/metadata/properties" xmlns:xsi="http://www.w3.org/2001/XMLSchema-instance" xmlns:pc="http://schemas.microsoft.com/office/infopath/2007/PartnerControls">
-  <documentManagement/>
-</p:properties>
-</file>
-
 <file path=customXml/item3.xml><?xml version="1.0" encoding="utf-8"?>
 <?mso-contentType ?>
 <FormTemplates xmlns="http://schemas.microsoft.com/sharepoint/v3/contenttype/forms">
@@ -6300,6 +6670,15 @@
 </file>
 
 <file path=customXml/itemProps1.xml><?xml version="1.0" encoding="utf-8"?>
+<ds:datastoreItem xmlns:ds="http://schemas.openxmlformats.org/officeDocument/2006/customXml" ds:itemID="{D5C41169-7482-4FDB-88D8-F4CA27DA2671}">
+  <ds:schemaRefs>
+    <ds:schemaRef ds:uri="http://schemas.microsoft.com/office/2006/metadata/properties"/>
+    <ds:schemaRef ds:uri="http://schemas.microsoft.com/office/infopath/2007/PartnerControls"/>
+  </ds:schemaRefs>
+</ds:datastoreItem>
+</file>
+
+<file path=customXml/itemProps2.xml><?xml version="1.0" encoding="utf-8"?>
 <ds:datastoreItem xmlns:ds="http://schemas.openxmlformats.org/officeDocument/2006/customXml" ds:itemID="{29070C2F-6E54-466C-95B6-A2E6097255B1}">
   <ds:schemaRefs>
     <ds:schemaRef ds:uri="http://schemas.microsoft.com/office/2006/metadata/contentType"/>
@@ -6318,15 +6697,6 @@
 </ds:datastoreItem>
 </file>
 
-<file path=customXml/itemProps2.xml><?xml version="1.0" encoding="utf-8"?>
-<ds:datastoreItem xmlns:ds="http://schemas.openxmlformats.org/officeDocument/2006/customXml" ds:itemID="{D5C41169-7482-4FDB-88D8-F4CA27DA2671}">
-  <ds:schemaRefs>
-    <ds:schemaRef ds:uri="http://schemas.microsoft.com/office/2006/metadata/properties"/>
-    <ds:schemaRef ds:uri="http://schemas.microsoft.com/office/infopath/2007/PartnerControls"/>
-  </ds:schemaRefs>
-</ds:datastoreItem>
-</file>
-
 <file path=customXml/itemProps3.xml><?xml version="1.0" encoding="utf-8"?>
 <ds:datastoreItem xmlns:ds="http://schemas.openxmlformats.org/officeDocument/2006/customXml" ds:itemID="{C3B4C523-687B-4FDC-8E12-B9F6D57800C8}">
   <ds:schemaRefs>
@@ -6336,7 +6706,7 @@
 </file>
 
 <file path=customXml/itemProps4.xml><?xml version="1.0" encoding="utf-8"?>
-<ds:datastoreItem xmlns:ds="http://schemas.openxmlformats.org/officeDocument/2006/customXml" ds:itemID="{91425AA3-C92C-45DA-A893-697C6C37CD5E}">
+<ds:datastoreItem xmlns:ds="http://schemas.openxmlformats.org/officeDocument/2006/customXml" ds:itemID="{AE26B5A4-05F7-4E15-A71E-1AC78A19AF94}">
   <ds:schemaRefs>
     <ds:schemaRef ds:uri="http://schemas.openxmlformats.org/officeDocument/2006/bibliography"/>
   </ds:schemaRefs>

</xml_diff>